<commit_message>
feat: TP2 70 % pronto
</commit_message>
<xml_diff>
--- a/TP2/documentos/samuel_hermany_DR4_TP2.docx
+++ b/TP2/documentos/samuel_hermany_DR4_TP2.docx
@@ -4196,29 +4196,7 @@
                                         <w:szCs w:val="28"/>
                                         <w:lang w:eastAsia="pt-BR"/>
                                       </w:rPr>
-                                      <w:t>Domain-</w:t>
-                                    </w:r>
-                                    <w:proofErr w:type="spellStart"/>
-                                    <w:r>
-                                      <w:rPr>
-                                        <w:rFonts w:eastAsia="Times New Roman" w:cs="Arial"/>
-                                        <w:color w:val="0070C0"/>
-                                        <w:sz w:val="28"/>
-                                        <w:szCs w:val="28"/>
-                                        <w:lang w:eastAsia="pt-BR"/>
-                                      </w:rPr>
-                                      <w:t>Driven</w:t>
-                                    </w:r>
-                                    <w:proofErr w:type="spellEnd"/>
-                                    <w:r>
-                                      <w:rPr>
-                                        <w:rFonts w:eastAsia="Times New Roman" w:cs="Arial"/>
-                                        <w:color w:val="0070C0"/>
-                                        <w:sz w:val="28"/>
-                                        <w:szCs w:val="28"/>
-                                        <w:lang w:eastAsia="pt-BR"/>
-                                      </w:rPr>
-                                      <w:t xml:space="preserve"> Design (DDD) e Arquitetura de Softwares Escaláveis com Java</w:t>
+                                      <w:t>Domain-Driven Design (DDD) e Arquitetura de Softwares Escaláveis com Java</w:t>
                                     </w:r>
                                   </w:sdtContent>
                                 </w:sdt>
@@ -4346,29 +4324,7 @@
                                   <w:szCs w:val="28"/>
                                   <w:lang w:eastAsia="pt-BR"/>
                                 </w:rPr>
-                                <w:t>Domain-</w:t>
-                              </w:r>
-                              <w:proofErr w:type="spellStart"/>
-                              <w:r>
-                                <w:rPr>
-                                  <w:rFonts w:eastAsia="Times New Roman" w:cs="Arial"/>
-                                  <w:color w:val="0070C0"/>
-                                  <w:sz w:val="28"/>
-                                  <w:szCs w:val="28"/>
-                                  <w:lang w:eastAsia="pt-BR"/>
-                                </w:rPr>
-                                <w:t>Driven</w:t>
-                              </w:r>
-                              <w:proofErr w:type="spellEnd"/>
-                              <w:r>
-                                <w:rPr>
-                                  <w:rFonts w:eastAsia="Times New Roman" w:cs="Arial"/>
-                                  <w:color w:val="0070C0"/>
-                                  <w:sz w:val="28"/>
-                                  <w:szCs w:val="28"/>
-                                  <w:lang w:eastAsia="pt-BR"/>
-                                </w:rPr>
-                                <w:t xml:space="preserve"> Design (DDD) e Arquitetura de Softwares Escaláveis com Java</w:t>
+                                <w:t>Domain-Driven Design (DDD) e Arquitetura de Softwares Escaláveis com Java</w:t>
                               </w:r>
                             </w:sdtContent>
                           </w:sdt>
@@ -4566,15 +4522,974 @@
         <w:pStyle w:val="Imagem"/>
         <w:jc w:val="left"/>
       </w:pPr>
+      <w:hyperlink r:id="rId7" w:history="1">
+        <w:r>
+          <w:rPr>
+            <w:rStyle w:val="Hyperlink"/>
+          </w:rPr>
+          <w:t>https://github.com/faculdade-infnet/V-2-DDD_e_Arquitetura-de-Softwares-Escalaveis-com-Java/tree/main/TP2</w:t>
+        </w:r>
+      </w:hyperlink>
     </w:p>
     <w:p>
       <w:pPr>
+        <w:pStyle w:val="Imagem"/>
+        <w:jc w:val="left"/>
+      </w:pPr>
+    </w:p>
+    <w:p>
+      <w:pPr>
         <w:pStyle w:val="Heading1"/>
       </w:pPr>
       <w:r>
-        <w:t>A</w:t>
+        <w:t>Explique de forma sucinta qual a razão de criar Agregados.</w:t>
       </w:r>
     </w:p>
+    <w:p>
+      <w:r>
+        <w:t>P</w:t>
+      </w:r>
+      <w:r>
+        <w:t>ara agrupar entidades e objetos de valor que precisam mudar juntos, garantindo a consistência das regras de negócio dentro de um limite transacional. O agregado possui uma entidade raiz que controla o</w:t>
+      </w:r>
+      <w:r>
+        <w:t xml:space="preserve"> </w:t>
+      </w:r>
+      <w:r>
+        <w:t>acesso e mantém as invariantes do domínio, tornando o modelo mais coeso, consistente e fácil de manter.</w:t>
+      </w:r>
+    </w:p>
+    <w:p>
+      <w:pPr>
+        <w:pStyle w:val="Heading1"/>
+      </w:pPr>
+      <w:r>
+        <w:t>O que significa “consistência transacional”?</w:t>
+      </w:r>
+    </w:p>
+    <w:p>
+      <w:r>
+        <w:t>S</w:t>
+      </w:r>
+      <w:r>
+        <w:t>ignifica que todas as operações realizadas dentro de uma mesma transação devem ser concluídas</w:t>
+      </w:r>
+      <w:r>
+        <w:t xml:space="preserve"> </w:t>
+      </w:r>
+      <w:r>
+        <w:t>com sucesso juntas ou todas devem ser desfeitas, garantindo que o sistema nunca fique em um estado inconsistente.</w:t>
+      </w:r>
+    </w:p>
+    <w:p>
+      <w:pPr>
+        <w:pStyle w:val="Heading1"/>
+      </w:pPr>
+      <w:r>
+        <w:t>Cite as 4 propriedades cruciais que definem transações.</w:t>
+      </w:r>
+    </w:p>
+    <w:p>
+      <w:pPr>
+        <w:pStyle w:val="Heading1"/>
+        <w:numPr>
+          <w:ilvl w:val="0"/>
+          <w:numId w:val="31"/>
+        </w:numPr>
+        <w:rPr>
+          <w:rFonts w:eastAsiaTheme="minorHAnsi" w:cstheme="minorBidi"/>
+          <w:b/>
+          <w:bCs/>
+          <w:smallCaps w:val="0"/>
+          <w:color w:val="auto"/>
+          <w:sz w:val="22"/>
+          <w:szCs w:val="22"/>
+        </w:rPr>
+      </w:pPr>
+      <w:r>
+        <w:rPr>
+          <w:rFonts w:eastAsiaTheme="minorHAnsi" w:cstheme="minorBidi"/>
+          <w:b/>
+          <w:bCs/>
+          <w:smallCaps w:val="0"/>
+          <w:color w:val="auto"/>
+          <w:sz w:val="22"/>
+          <w:szCs w:val="22"/>
+        </w:rPr>
+        <w:t>Atomicidade</w:t>
+      </w:r>
+      <w:r>
+        <w:rPr>
+          <w:rFonts w:eastAsiaTheme="minorHAnsi" w:cstheme="minorBidi"/>
+          <w:smallCaps w:val="0"/>
+          <w:color w:val="auto"/>
+          <w:sz w:val="22"/>
+          <w:szCs w:val="22"/>
+        </w:rPr>
+        <w:t xml:space="preserve"> garante que todas as operações dentro de uma transação sejam executadas por completo. Se uma falha ocorrer em qualquer etapa, todas as alterações são revertidas (rollback) , mantendo o sistema no estado anterior.</w:t>
+      </w:r>
+      <w:r>
+        <w:rPr>
+          <w:rFonts w:eastAsiaTheme="minorHAnsi" w:cstheme="minorBidi"/>
+          <w:smallCaps w:val="0"/>
+          <w:color w:val="auto"/>
+          <w:sz w:val="22"/>
+          <w:szCs w:val="22"/>
+        </w:rPr>
+        <w:br/>
+      </w:r>
+      <w:r>
+        <w:rPr>
+          <w:rFonts w:eastAsiaTheme="minorHAnsi" w:cstheme="minorBidi"/>
+          <w:b/>
+          <w:bCs/>
+          <w:smallCaps w:val="0"/>
+          <w:color w:val="auto"/>
+          <w:sz w:val="22"/>
+          <w:szCs w:val="22"/>
+        </w:rPr>
+        <w:t>Ou tudo acontece, ou nada acontece.</w:t>
+      </w:r>
+    </w:p>
+    <w:p>
+      <w:pPr>
+        <w:pStyle w:val="Heading1"/>
+        <w:numPr>
+          <w:ilvl w:val="0"/>
+          <w:numId w:val="31"/>
+        </w:numPr>
+        <w:rPr>
+          <w:rFonts w:eastAsiaTheme="minorHAnsi" w:cstheme="minorBidi"/>
+          <w:smallCaps w:val="0"/>
+          <w:color w:val="auto"/>
+          <w:sz w:val="22"/>
+          <w:szCs w:val="22"/>
+        </w:rPr>
+      </w:pPr>
+      <w:r>
+        <w:rPr>
+          <w:rFonts w:eastAsiaTheme="minorHAnsi" w:cstheme="minorBidi"/>
+          <w:b/>
+          <w:bCs/>
+          <w:smallCaps w:val="0"/>
+          <w:color w:val="auto"/>
+          <w:sz w:val="22"/>
+          <w:szCs w:val="22"/>
+        </w:rPr>
+        <w:t>Consistência</w:t>
+      </w:r>
+      <w:r>
+        <w:rPr>
+          <w:rFonts w:eastAsiaTheme="minorHAnsi" w:cstheme="minorBidi"/>
+          <w:smallCaps w:val="0"/>
+          <w:color w:val="auto"/>
+          <w:sz w:val="22"/>
+          <w:szCs w:val="22"/>
+        </w:rPr>
+        <w:t xml:space="preserve">, assegura que, após a transação, o banco de dados permaneça em um estado válido. </w:t>
+      </w:r>
+      <w:r>
+        <w:rPr>
+          <w:rFonts w:eastAsiaTheme="minorHAnsi" w:cstheme="minorBidi"/>
+          <w:smallCaps w:val="0"/>
+          <w:color w:val="auto"/>
+          <w:sz w:val="22"/>
+          <w:szCs w:val="22"/>
+        </w:rPr>
+        <w:br/>
+      </w:r>
+      <w:r>
+        <w:rPr>
+          <w:rFonts w:eastAsiaTheme="minorHAnsi" w:cstheme="minorBidi"/>
+          <w:b/>
+          <w:bCs/>
+          <w:smallCaps w:val="0"/>
+          <w:color w:val="auto"/>
+          <w:sz w:val="22"/>
+          <w:szCs w:val="22"/>
+        </w:rPr>
+        <w:t>Nenhuma regra de negócio ou integridade é violada após a transação.</w:t>
+      </w:r>
+    </w:p>
+    <w:p>
+      <w:pPr>
+        <w:pStyle w:val="Heading1"/>
+        <w:numPr>
+          <w:ilvl w:val="0"/>
+          <w:numId w:val="31"/>
+        </w:numPr>
+        <w:rPr>
+          <w:rFonts w:eastAsiaTheme="minorHAnsi" w:cstheme="minorBidi"/>
+          <w:b/>
+          <w:bCs/>
+          <w:smallCaps w:val="0"/>
+          <w:color w:val="auto"/>
+          <w:sz w:val="22"/>
+          <w:szCs w:val="22"/>
+        </w:rPr>
+      </w:pPr>
+      <w:r>
+        <w:rPr>
+          <w:rFonts w:eastAsiaTheme="minorHAnsi" w:cstheme="minorBidi"/>
+          <w:b/>
+          <w:bCs/>
+          <w:smallCaps w:val="0"/>
+          <w:color w:val="auto"/>
+          <w:sz w:val="22"/>
+          <w:szCs w:val="22"/>
+        </w:rPr>
+        <w:t>Isolamento</w:t>
+      </w:r>
+      <w:r>
+        <w:rPr>
+          <w:rFonts w:eastAsiaTheme="minorHAnsi" w:cstheme="minorBidi"/>
+          <w:smallCaps w:val="0"/>
+          <w:color w:val="auto"/>
+          <w:sz w:val="22"/>
+          <w:szCs w:val="22"/>
+        </w:rPr>
+        <w:t xml:space="preserve"> mantém o efeito de uma transação invisível para outras pessoas até que ela seja confirmada, para evitar confusão. </w:t>
+      </w:r>
+      <w:r>
+        <w:rPr>
+          <w:rFonts w:eastAsiaTheme="minorHAnsi" w:cstheme="minorBidi"/>
+          <w:smallCaps w:val="0"/>
+          <w:color w:val="auto"/>
+          <w:sz w:val="22"/>
+          <w:szCs w:val="22"/>
+        </w:rPr>
+        <w:br/>
+      </w:r>
+      <w:r>
+        <w:rPr>
+          <w:rFonts w:eastAsiaTheme="minorHAnsi" w:cstheme="minorBidi"/>
+          <w:b/>
+          <w:bCs/>
+          <w:smallCaps w:val="0"/>
+          <w:color w:val="auto"/>
+          <w:sz w:val="22"/>
+          <w:szCs w:val="22"/>
+        </w:rPr>
+        <w:t>Evita leituras sujas e resultados incorretos durante execuções simultâneas.</w:t>
+      </w:r>
+    </w:p>
+    <w:p>
+      <w:pPr>
+        <w:pStyle w:val="Heading1"/>
+        <w:numPr>
+          <w:ilvl w:val="0"/>
+          <w:numId w:val="31"/>
+        </w:numPr>
+        <w:rPr>
+          <w:rFonts w:eastAsiaTheme="minorHAnsi" w:cstheme="minorBidi"/>
+          <w:smallCaps w:val="0"/>
+          <w:color w:val="auto"/>
+          <w:sz w:val="22"/>
+          <w:szCs w:val="22"/>
+        </w:rPr>
+      </w:pPr>
+      <w:r>
+        <w:rPr>
+          <w:rFonts w:eastAsiaTheme="minorHAnsi" w:cstheme="minorBidi"/>
+          <w:b/>
+          <w:bCs/>
+          <w:smallCaps w:val="0"/>
+          <w:color w:val="auto"/>
+          <w:sz w:val="22"/>
+          <w:szCs w:val="22"/>
+        </w:rPr>
+        <w:t>Durabilidade</w:t>
+      </w:r>
+      <w:r>
+        <w:rPr>
+          <w:rFonts w:eastAsiaTheme="minorHAnsi" w:cstheme="minorBidi"/>
+          <w:smallCaps w:val="0"/>
+          <w:color w:val="auto"/>
+          <w:sz w:val="22"/>
+          <w:szCs w:val="22"/>
+        </w:rPr>
+        <w:t xml:space="preserve"> garante que as alterações de dados se tornem permanentes assim que a transação for confirmada.</w:t>
+      </w:r>
+      <w:r>
+        <w:rPr>
+          <w:rFonts w:eastAsiaTheme="minorHAnsi" w:cstheme="minorBidi"/>
+          <w:smallCaps w:val="0"/>
+          <w:color w:val="auto"/>
+          <w:sz w:val="22"/>
+          <w:szCs w:val="22"/>
+        </w:rPr>
+        <w:br/>
+      </w:r>
+      <w:r>
+        <w:rPr>
+          <w:rFonts w:eastAsiaTheme="minorHAnsi" w:cstheme="minorBidi"/>
+          <w:b/>
+          <w:bCs/>
+          <w:smallCaps w:val="0"/>
+          <w:color w:val="auto"/>
+          <w:sz w:val="22"/>
+          <w:szCs w:val="22"/>
+        </w:rPr>
+        <w:t>O que foi gravado com sucesso, permanece salvo.</w:t>
+      </w:r>
+    </w:p>
+    <w:p>
+      <w:pPr>
+        <w:pStyle w:val="Heading1"/>
+      </w:pPr>
+      <w:r>
+        <w:t>O que são “invariantes de negócio”?</w:t>
+      </w:r>
+    </w:p>
+    <w:p>
+      <w:r>
+        <w:t>São regras de domínio ou condições que devem estar sempre verdadeiras dentro de um domínio, independentemente das operações realizadas. Exemplo:</w:t>
+      </w:r>
+    </w:p>
+    <w:p>
+      <w:pPr>
+        <w:pStyle w:val="ListParagraph"/>
+        <w:numPr>
+          <w:ilvl w:val="0"/>
+          <w:numId w:val="32"/>
+        </w:numPr>
+      </w:pPr>
+      <w:r>
+        <w:t>Em um pedido de compra, o valor total deve ser igual à soma dos itens.</w:t>
+      </w:r>
+    </w:p>
+    <w:p>
+      <w:pPr>
+        <w:pStyle w:val="ListParagraph"/>
+        <w:numPr>
+          <w:ilvl w:val="0"/>
+          <w:numId w:val="32"/>
+        </w:numPr>
+      </w:pPr>
+      <w:r>
+        <w:t>Uma conta bancária nunca pode ter saldo negativo, se a regra do domínio não permitir.</w:t>
+      </w:r>
+    </w:p>
+    <w:p>
+      <w:pPr>
+        <w:pStyle w:val="Heading1"/>
+      </w:pPr>
+      <w:r>
+        <w:t>Porque um agregado só deve ter acesso a outro agregado pelo ID?</w:t>
+      </w:r>
+    </w:p>
+    <w:p>
+      <w:pPr>
+        <w:pStyle w:val="ListParagraph"/>
+        <w:numPr>
+          <w:ilvl w:val="0"/>
+          <w:numId w:val="33"/>
+        </w:numPr>
+      </w:pPr>
+      <w:r>
+        <w:rPr>
+          <w:b/>
+          <w:bCs/>
+        </w:rPr>
+        <w:t>Isolamento</w:t>
+      </w:r>
+      <w:r>
+        <w:t>: cada agregado é uma unidade independente de consistência e transação. Se um agregado pudesse manipular diretamente outro, isso quebraria esse isolamento.</w:t>
+      </w:r>
+    </w:p>
+    <w:p>
+      <w:pPr>
+        <w:pStyle w:val="ListParagraph"/>
+        <w:numPr>
+          <w:ilvl w:val="0"/>
+          <w:numId w:val="33"/>
+        </w:numPr>
+      </w:pPr>
+      <w:r>
+        <w:rPr>
+          <w:b/>
+          <w:bCs/>
+        </w:rPr>
+        <w:lastRenderedPageBreak/>
+        <w:t>Baixo acoplamento</w:t>
+      </w:r>
+      <w:r>
+        <w:t>: acessar apenas o ID evita que um agregado dependa internamente da estrutura ou regras de outro, facilitando a manutenção e evolução do domínio.</w:t>
+      </w:r>
+    </w:p>
+    <w:p>
+      <w:pPr>
+        <w:pStyle w:val="ListParagraph"/>
+        <w:numPr>
+          <w:ilvl w:val="0"/>
+          <w:numId w:val="33"/>
+        </w:numPr>
+      </w:pPr>
+      <w:r>
+        <w:rPr>
+          <w:b/>
+          <w:bCs/>
+        </w:rPr>
+        <w:t>Integridade transacional</w:t>
+      </w:r>
+      <w:r>
+        <w:t>: garante que cada transação afete apenas um agregado, evitando inconsistências em atualizações simultâneas.</w:t>
+      </w:r>
+    </w:p>
+    <w:p>
+      <w:pPr>
+        <w:pStyle w:val="ListParagraph"/>
+        <w:numPr>
+          <w:ilvl w:val="0"/>
+          <w:numId w:val="33"/>
+        </w:numPr>
+      </w:pPr>
+      <w:r>
+        <w:rPr>
+          <w:b/>
+          <w:bCs/>
+        </w:rPr>
+        <w:t>Performance e escalabilidade</w:t>
+      </w:r>
+      <w:r>
+        <w:t>: acessar por ID evita carregamentos desnecessários de objetos grandes na memória, melhorando o desempenho.</w:t>
+      </w:r>
+    </w:p>
+    <w:p>
+      <w:pPr>
+        <w:pStyle w:val="Heading1"/>
+      </w:pPr>
+      <w:r>
+        <w:t>Crie um trecho de código Java de uma entidade que represente um agregado e faça referência a outro agregado dentro do escopo do projeto Pet Friends.</w:t>
+      </w:r>
+    </w:p>
+    <w:p/>
+    <w:p>
+      <w:pPr>
+        <w:pStyle w:val="Heading1"/>
+      </w:pPr>
+      <w:r>
+        <w:t>Elabore um trecho de código Java que mostre um método de negócio com a previsão de publicação de um evento de domínio dentro do escopo do projeto Pet Friends.</w:t>
+      </w:r>
+    </w:p>
+    <w:p/>
+    <w:p>
+      <w:pPr>
+        <w:pStyle w:val="Heading1"/>
+      </w:pPr>
+      <w:r>
+        <w:t>O que é “evento de domínio”?</w:t>
+      </w:r>
+    </w:p>
+    <w:p>
+      <w:pPr>
+        <w:pStyle w:val="ListParagraph"/>
+        <w:numPr>
+          <w:ilvl w:val="0"/>
+          <w:numId w:val="34"/>
+        </w:numPr>
+      </w:pPr>
+      <w:r>
+        <w:t>S</w:t>
+      </w:r>
+      <w:r>
+        <w:t>ão eventos significativos que ocorrem dentro do contexto do domínio e que podem ser capturados e processados pelo sistema.</w:t>
+      </w:r>
+    </w:p>
+    <w:p>
+      <w:pPr>
+        <w:pStyle w:val="ListParagraph"/>
+        <w:numPr>
+          <w:ilvl w:val="0"/>
+          <w:numId w:val="34"/>
+        </w:numPr>
+      </w:pPr>
+      <w:r>
+        <w:t>Em outras palavras, é uma mensagem que representa uma mudança de estado importante, geralmente disparada por um agregado após executar uma ação de negócio</w:t>
+      </w:r>
+      <w:r>
+        <w:t xml:space="preserve">, tendo como </w:t>
+      </w:r>
+      <w:r>
+        <w:t xml:space="preserve"> principais</w:t>
+      </w:r>
+      <w:r>
+        <w:t xml:space="preserve"> c</w:t>
+      </w:r>
+      <w:r>
+        <w:t>aracterísticas</w:t>
+      </w:r>
+      <w:r>
+        <w:t xml:space="preserve"> os itens abaixo</w:t>
+      </w:r>
+      <w:r>
+        <w:t>:</w:t>
+      </w:r>
+    </w:p>
+    <w:p>
+      <w:pPr>
+        <w:pStyle w:val="ListParagraph"/>
+        <w:numPr>
+          <w:ilvl w:val="1"/>
+          <w:numId w:val="34"/>
+        </w:numPr>
+      </w:pPr>
+      <w:r>
+        <w:t>Representa algo que já ocorreu</w:t>
+      </w:r>
+      <w:r>
+        <w:rPr>
+          <w:i/>
+          <w:iCs/>
+        </w:rPr>
+        <w:t xml:space="preserve"> (ex.: PedidoCriado, PagamentoAprovado, EstoqueEsgotado)</w:t>
+      </w:r>
+    </w:p>
+    <w:p>
+      <w:pPr>
+        <w:pStyle w:val="ListParagraph"/>
+        <w:numPr>
+          <w:ilvl w:val="1"/>
+          <w:numId w:val="34"/>
+        </w:numPr>
+      </w:pPr>
+      <w:r>
+        <w:t xml:space="preserve"> É imutável: Descreve um fato, não algo que ainda vai acontecer.</w:t>
+      </w:r>
+    </w:p>
+    <w:p>
+      <w:pPr>
+        <w:pStyle w:val="ListParagraph"/>
+        <w:numPr>
+          <w:ilvl w:val="1"/>
+          <w:numId w:val="34"/>
+        </w:numPr>
+      </w:pPr>
+      <w:r>
+        <w:t>É usado para notificar outros componentes ou iniciar novos processos sem criar acoplamento direto.</w:t>
+      </w:r>
+    </w:p>
+    <w:p>
+      <w:pPr>
+        <w:pStyle w:val="ListParagraph"/>
+        <w:numPr>
+          <w:ilvl w:val="1"/>
+          <w:numId w:val="34"/>
+        </w:numPr>
+      </w:pPr>
+      <w:r>
+        <w:t>Facilita a integração entre contextos delimitados (bounded contexts) e a comunicação assíncrona.</w:t>
+      </w:r>
+    </w:p>
+    <w:p/>
+    <w:p>
+      <w:pPr>
+        <w:rPr>
+          <w:b/>
+          <w:bCs/>
+        </w:rPr>
+      </w:pPr>
+      <w:r>
+        <w:rPr>
+          <w:b/>
+          <w:bCs/>
+        </w:rPr>
+        <w:t>Exemplo prático</w:t>
+      </w:r>
+      <w:r>
+        <w:rPr>
+          <w:b/>
+          <w:bCs/>
+        </w:rPr>
+        <w:t>:</w:t>
+      </w:r>
+    </w:p>
+    <w:p>
+      <w:r>
+        <w:t xml:space="preserve">Quando um pedido é confirmado, o agregado </w:t>
+      </w:r>
+      <w:r>
+        <w:rPr>
+          <w:b/>
+          <w:bCs/>
+        </w:rPr>
+        <w:t>“</w:t>
+      </w:r>
+      <w:r>
+        <w:rPr>
+          <w:b/>
+          <w:bCs/>
+        </w:rPr>
+        <w:t>Pedido</w:t>
+      </w:r>
+      <w:r>
+        <w:rPr>
+          <w:b/>
+          <w:bCs/>
+        </w:rPr>
+        <w:t>”</w:t>
+      </w:r>
+      <w:r>
+        <w:t xml:space="preserve"> pode gerar um evento </w:t>
+      </w:r>
+      <w:r>
+        <w:rPr>
+          <w:b/>
+          <w:bCs/>
+        </w:rPr>
+        <w:t>“</w:t>
+      </w:r>
+      <w:r>
+        <w:rPr>
+          <w:b/>
+          <w:bCs/>
+        </w:rPr>
+        <w:t>PedidoConfirmado</w:t>
+      </w:r>
+      <w:r>
+        <w:rPr>
+          <w:b/>
+          <w:bCs/>
+        </w:rPr>
+        <w:t>”</w:t>
+      </w:r>
+      <w:r>
+        <w:t>,</w:t>
+      </w:r>
+      <w:r>
+        <w:t xml:space="preserve"> que será tratado por outro serviço responsável por enviar a nota fiscal ou atualizar o estoque.</w:t>
+      </w:r>
+    </w:p>
+    <w:p>
+      <w:pPr>
+        <w:pStyle w:val="Heading1"/>
+      </w:pPr>
+      <w:r>
+        <w:t>Crie um trecho de código Java que mostre uma abstração de um objeto do tipo “evento de domínio”.</w:t>
+      </w:r>
+    </w:p>
+    <w:p/>
+    <w:p>
+      <w:pPr>
+        <w:pStyle w:val="Heading1"/>
+      </w:pPr>
+      <w:r>
+        <w:t>Crie um trecho de código Java que mostre a implementação de um “evento de domínio” dentro do escopo do projeto Pet Friends.</w:t>
+      </w:r>
+    </w:p>
+    <w:p/>
+    <w:p>
+      <w:pPr>
+        <w:pStyle w:val="Heading1"/>
+      </w:pPr>
+      <w:r>
+        <w:lastRenderedPageBreak/>
+        <w:t>Qual é a diferença entre filas e tópicos e como estes elementos funcionam em conjunto?</w:t>
+      </w:r>
+    </w:p>
+    <w:p>
+      <w:pPr>
+        <w:pStyle w:val="ListParagraph"/>
+        <w:numPr>
+          <w:ilvl w:val="0"/>
+          <w:numId w:val="36"/>
+        </w:numPr>
+        <w:rPr>
+          <w:b/>
+          <w:bCs/>
+        </w:rPr>
+      </w:pPr>
+      <w:r>
+        <w:rPr>
+          <w:b/>
+          <w:bCs/>
+        </w:rPr>
+        <w:t>Fila</w:t>
+      </w:r>
+    </w:p>
+    <w:p>
+      <w:pPr>
+        <w:pStyle w:val="ListParagraph"/>
+        <w:numPr>
+          <w:ilvl w:val="0"/>
+          <w:numId w:val="37"/>
+        </w:numPr>
+      </w:pPr>
+      <w:r>
+        <w:t>FIFO (First In, First Out), 1 remetente → 1 receptor.</w:t>
+      </w:r>
+    </w:p>
+    <w:p>
+      <w:pPr>
+        <w:pStyle w:val="ListParagraph"/>
+        <w:numPr>
+          <w:ilvl w:val="0"/>
+          <w:numId w:val="37"/>
+        </w:numPr>
+      </w:pPr>
+      <w:r>
+        <w:t>Ponto a ponto, alto acoplamento, apenas um consumidor recebe a mensagem.</w:t>
+      </w:r>
+    </w:p>
+    <w:p>
+      <w:pPr>
+        <w:pStyle w:val="ListParagraph"/>
+        <w:numPr>
+          <w:ilvl w:val="0"/>
+          <w:numId w:val="37"/>
+        </w:numPr>
+      </w:pPr>
+      <w:r>
+        <w:t>Cada mensagem é consumida por apenas um consumidor que deve-se associar a mensagem quem vai receber ela.</w:t>
+      </w:r>
+    </w:p>
+    <w:p>
+      <w:pPr>
+        <w:pStyle w:val="ListParagraph"/>
+        <w:numPr>
+          <w:ilvl w:val="0"/>
+          <w:numId w:val="37"/>
+        </w:numPr>
+      </w:pPr>
+      <w:r>
+        <w:rPr>
+          <w:b/>
+          <w:bCs/>
+        </w:rPr>
+        <w:t>Exemplo</w:t>
+      </w:r>
+      <w:r>
+        <w:t>: uma tarefa enviada para processamento por um único serviço.</w:t>
+      </w:r>
+    </w:p>
+    <w:p>
+      <w:pPr>
+        <w:ind w:left="360"/>
+        <w:rPr>
+          <w:b/>
+          <w:bCs/>
+        </w:rPr>
+      </w:pPr>
+      <w:r>
+        <w:rPr>
+          <w:b/>
+          <w:bCs/>
+        </w:rPr>
+        <w:t>Ideal para balancear carga ou distribuir trabalho entre consumidores.</w:t>
+      </w:r>
+    </w:p>
+    <w:p>
+      <w:pPr>
+        <w:ind w:left="360"/>
+      </w:pPr>
+    </w:p>
+    <w:p>
+      <w:pPr>
+        <w:pStyle w:val="ListParagraph"/>
+        <w:numPr>
+          <w:ilvl w:val="0"/>
+          <w:numId w:val="36"/>
+        </w:numPr>
+        <w:rPr>
+          <w:b/>
+          <w:bCs/>
+        </w:rPr>
+      </w:pPr>
+      <w:r>
+        <w:rPr>
+          <w:b/>
+          <w:bCs/>
+        </w:rPr>
+        <w:t>Tópico</w:t>
+      </w:r>
+    </w:p>
+    <w:p>
+      <w:pPr>
+        <w:pStyle w:val="ListParagraph"/>
+        <w:numPr>
+          <w:ilvl w:val="0"/>
+          <w:numId w:val="38"/>
+        </w:numPr>
+      </w:pPr>
+      <w:r>
+        <w:t>Similar a ondas de rádio: 1 remetente → vários receptores.</w:t>
+      </w:r>
+    </w:p>
+    <w:p>
+      <w:pPr>
+        <w:pStyle w:val="ListParagraph"/>
+        <w:numPr>
+          <w:ilvl w:val="0"/>
+          <w:numId w:val="38"/>
+        </w:numPr>
+      </w:pPr>
+      <w:r>
+        <w:t>Cada grupo de consumidores cria sua própria fila, permitindo múltiplas cópias da mesma mensagem.</w:t>
+      </w:r>
+    </w:p>
+    <w:p>
+      <w:pPr>
+        <w:pStyle w:val="ListParagraph"/>
+        <w:numPr>
+          <w:ilvl w:val="0"/>
+          <w:numId w:val="38"/>
+        </w:numPr>
+      </w:pPr>
+      <w:r>
+        <w:t>Cada mensagem é enviada a todos os assinantes interessados.</w:t>
+      </w:r>
+    </w:p>
+    <w:p>
+      <w:pPr>
+        <w:pStyle w:val="ListParagraph"/>
+        <w:numPr>
+          <w:ilvl w:val="0"/>
+          <w:numId w:val="38"/>
+        </w:numPr>
+      </w:pPr>
+      <w:r>
+        <w:rPr>
+          <w:b/>
+          <w:bCs/>
+        </w:rPr>
+        <w:t>Exemplo</w:t>
+      </w:r>
+      <w:r>
+        <w:t>: um evento “PedidoConfirmado” notifica vários serviços — faturamento, estoque, entrega etc.</w:t>
+      </w:r>
+    </w:p>
+    <w:p>
+      <w:pPr>
+        <w:ind w:left="360"/>
+        <w:rPr>
+          <w:b/>
+          <w:bCs/>
+        </w:rPr>
+      </w:pPr>
+      <w:r>
+        <w:rPr>
+          <w:b/>
+          <w:bCs/>
+        </w:rPr>
+        <w:t>Ideal para disseminar eventos e manter sistemas sincronizados.</w:t>
+      </w:r>
+    </w:p>
+    <w:p>
+      <w:pPr>
+        <w:ind w:left="360"/>
+      </w:pPr>
+    </w:p>
+    <w:p>
+      <w:pPr>
+        <w:ind w:left="360"/>
+      </w:pPr>
+    </w:p>
+    <w:p>
+      <w:pPr>
+        <w:pStyle w:val="ListParagraph"/>
+        <w:numPr>
+          <w:ilvl w:val="0"/>
+          <w:numId w:val="36"/>
+        </w:numPr>
+        <w:rPr>
+          <w:b/>
+          <w:bCs/>
+        </w:rPr>
+      </w:pPr>
+      <w:r>
+        <w:rPr>
+          <w:b/>
+          <w:bCs/>
+        </w:rPr>
+        <w:t>Funcionamento</w:t>
+      </w:r>
+    </w:p>
+    <w:p>
+      <w:pPr>
+        <w:pStyle w:val="ListParagraph"/>
+        <w:numPr>
+          <w:ilvl w:val="0"/>
+          <w:numId w:val="39"/>
+        </w:numPr>
+        <w:ind w:left="1080"/>
+      </w:pPr>
+      <w:r>
+        <w:t>O tópico é o ponto central onde as mensagens são publicadas pelos produtores.</w:t>
+      </w:r>
+    </w:p>
+    <w:p>
+      <w:pPr>
+        <w:pStyle w:val="ListParagraph"/>
+        <w:numPr>
+          <w:ilvl w:val="0"/>
+          <w:numId w:val="39"/>
+        </w:numPr>
+        <w:ind w:left="1080"/>
+      </w:pPr>
+      <w:r>
+        <w:t>Cada assinatura (subscription) criada para esse tópico atua como uma fila independente, garantindo que cada assinante receba sua cópia das mensagens.</w:t>
+      </w:r>
+    </w:p>
+    <w:p>
+      <w:pPr>
+        <w:ind w:left="360"/>
+      </w:pPr>
+      <w:r>
+        <w:t>Em resumo</w:t>
+      </w:r>
+      <w:r>
+        <w:t>:</w:t>
+      </w:r>
+    </w:p>
+    <w:p>
+      <w:pPr>
+        <w:pStyle w:val="ListParagraph"/>
+        <w:numPr>
+          <w:ilvl w:val="0"/>
+          <w:numId w:val="40"/>
+        </w:numPr>
+        <w:rPr>
+          <w:b/>
+          <w:bCs/>
+        </w:rPr>
+      </w:pPr>
+      <w:r>
+        <w:rPr>
+          <w:b/>
+          <w:bCs/>
+        </w:rPr>
+        <w:t>O tópico distribui as mensagens.</w:t>
+      </w:r>
+    </w:p>
+    <w:p>
+      <w:pPr>
+        <w:pStyle w:val="ListParagraph"/>
+        <w:numPr>
+          <w:ilvl w:val="0"/>
+          <w:numId w:val="40"/>
+        </w:numPr>
+        <w:rPr>
+          <w:b/>
+          <w:bCs/>
+        </w:rPr>
+      </w:pPr>
+      <w:r>
+        <w:rPr>
+          <w:b/>
+          <w:bCs/>
+        </w:rPr>
+        <w:t>E cada fila (assinatura) entrega as mensagens a seus consumidores, de forma isolada e confiável.</w:t>
+      </w:r>
+    </w:p>
+    <w:p>
+      <w:pPr>
+        <w:pStyle w:val="Heading1"/>
+      </w:pPr>
+      <w:r>
+        <w:t>Dê um exemplo de solução de arquitetura para publicação de eventos de domínio dentro do escopo do projeto Pet Friends (ideal um desenho).</w:t>
+      </w:r>
+    </w:p>
+    <w:p/>
     <w:sectPr>
       <w:pgSz w:w="11906" w:h="16838"/>
       <w:pgMar w:top="851" w:right="851" w:bottom="851" w:left="851" w:header="709" w:footer="709" w:gutter="0"/>
@@ -4938,6 +5853,119 @@
     </w:lvl>
   </w:abstractNum>
   <w:abstractNum w:abstractNumId="3" w15:restartNumberingAfterBreak="0">
+    <w:nsid w:val="071A2120"/>
+    <w:multiLevelType w:val="hybridMultilevel"/>
+    <w:tmpl w:val="FBF8FFD0"/>
+    <w:lvl w:ilvl="0" w:tplc="04090001">
+      <w:start w:val="1"/>
+      <w:numFmt w:val="bullet"/>
+      <w:lvlText w:val=""/>
+      <w:lvlJc w:val="left"/>
+      <w:pPr>
+        <w:ind w:left="2520" w:hanging="360"/>
+      </w:pPr>
+      <w:rPr>
+        <w:rFonts w:ascii="Symbol" w:hAnsi="Symbol" w:hint="default"/>
+      </w:rPr>
+    </w:lvl>
+    <w:lvl w:ilvl="1" w:tplc="04090003" w:tentative="1">
+      <w:start w:val="1"/>
+      <w:numFmt w:val="bullet"/>
+      <w:lvlText w:val="o"/>
+      <w:lvlJc w:val="left"/>
+      <w:pPr>
+        <w:ind w:left="3240" w:hanging="360"/>
+      </w:pPr>
+      <w:rPr>
+        <w:rFonts w:ascii="Courier New" w:hAnsi="Courier New" w:cs="Courier New" w:hint="default"/>
+      </w:rPr>
+    </w:lvl>
+    <w:lvl w:ilvl="2" w:tplc="04090005" w:tentative="1">
+      <w:start w:val="1"/>
+      <w:numFmt w:val="bullet"/>
+      <w:lvlText w:val=""/>
+      <w:lvlJc w:val="left"/>
+      <w:pPr>
+        <w:ind w:left="3960" w:hanging="360"/>
+      </w:pPr>
+      <w:rPr>
+        <w:rFonts w:ascii="Wingdings" w:hAnsi="Wingdings" w:hint="default"/>
+      </w:rPr>
+    </w:lvl>
+    <w:lvl w:ilvl="3" w:tplc="04090001" w:tentative="1">
+      <w:start w:val="1"/>
+      <w:numFmt w:val="bullet"/>
+      <w:lvlText w:val=""/>
+      <w:lvlJc w:val="left"/>
+      <w:pPr>
+        <w:ind w:left="4680" w:hanging="360"/>
+      </w:pPr>
+      <w:rPr>
+        <w:rFonts w:ascii="Symbol" w:hAnsi="Symbol" w:hint="default"/>
+      </w:rPr>
+    </w:lvl>
+    <w:lvl w:ilvl="4" w:tplc="04090003" w:tentative="1">
+      <w:start w:val="1"/>
+      <w:numFmt w:val="bullet"/>
+      <w:lvlText w:val="o"/>
+      <w:lvlJc w:val="left"/>
+      <w:pPr>
+        <w:ind w:left="5400" w:hanging="360"/>
+      </w:pPr>
+      <w:rPr>
+        <w:rFonts w:ascii="Courier New" w:hAnsi="Courier New" w:cs="Courier New" w:hint="default"/>
+      </w:rPr>
+    </w:lvl>
+    <w:lvl w:ilvl="5" w:tplc="04090005" w:tentative="1">
+      <w:start w:val="1"/>
+      <w:numFmt w:val="bullet"/>
+      <w:lvlText w:val=""/>
+      <w:lvlJc w:val="left"/>
+      <w:pPr>
+        <w:ind w:left="6120" w:hanging="360"/>
+      </w:pPr>
+      <w:rPr>
+        <w:rFonts w:ascii="Wingdings" w:hAnsi="Wingdings" w:hint="default"/>
+      </w:rPr>
+    </w:lvl>
+    <w:lvl w:ilvl="6" w:tplc="04090001" w:tentative="1">
+      <w:start w:val="1"/>
+      <w:numFmt w:val="bullet"/>
+      <w:lvlText w:val=""/>
+      <w:lvlJc w:val="left"/>
+      <w:pPr>
+        <w:ind w:left="6840" w:hanging="360"/>
+      </w:pPr>
+      <w:rPr>
+        <w:rFonts w:ascii="Symbol" w:hAnsi="Symbol" w:hint="default"/>
+      </w:rPr>
+    </w:lvl>
+    <w:lvl w:ilvl="7" w:tplc="04090003" w:tentative="1">
+      <w:start w:val="1"/>
+      <w:numFmt w:val="bullet"/>
+      <w:lvlText w:val="o"/>
+      <w:lvlJc w:val="left"/>
+      <w:pPr>
+        <w:ind w:left="7560" w:hanging="360"/>
+      </w:pPr>
+      <w:rPr>
+        <w:rFonts w:ascii="Courier New" w:hAnsi="Courier New" w:cs="Courier New" w:hint="default"/>
+      </w:rPr>
+    </w:lvl>
+    <w:lvl w:ilvl="8" w:tplc="04090005" w:tentative="1">
+      <w:start w:val="1"/>
+      <w:numFmt w:val="bullet"/>
+      <w:lvlText w:val=""/>
+      <w:lvlJc w:val="left"/>
+      <w:pPr>
+        <w:ind w:left="8280" w:hanging="360"/>
+      </w:pPr>
+      <w:rPr>
+        <w:rFonts w:ascii="Wingdings" w:hAnsi="Wingdings" w:hint="default"/>
+      </w:rPr>
+    </w:lvl>
+  </w:abstractNum>
+  <w:abstractNum w:abstractNumId="4" w15:restartNumberingAfterBreak="0">
     <w:nsid w:val="12D0702C"/>
     <w:multiLevelType w:val="hybridMultilevel"/>
     <w:tmpl w:val="BCB4D8EE"/>
@@ -5023,7 +6051,7 @@
       </w:pPr>
     </w:lvl>
   </w:abstractNum>
-  <w:abstractNum w:abstractNumId="4" w15:restartNumberingAfterBreak="0">
+  <w:abstractNum w:abstractNumId="5" w15:restartNumberingAfterBreak="0">
     <w:nsid w:val="181D4348"/>
     <w:multiLevelType w:val="hybridMultilevel"/>
     <w:tmpl w:val="BC64D9A0"/>
@@ -5136,7 +6164,7 @@
       </w:rPr>
     </w:lvl>
   </w:abstractNum>
-  <w:abstractNum w:abstractNumId="5" w15:restartNumberingAfterBreak="0">
+  <w:abstractNum w:abstractNumId="6" w15:restartNumberingAfterBreak="0">
     <w:nsid w:val="1CBC0EDA"/>
     <w:multiLevelType w:val="multilevel"/>
     <w:tmpl w:val="0DD640E6"/>
@@ -5285,7 +6313,7 @@
       </w:rPr>
     </w:lvl>
   </w:abstractNum>
-  <w:abstractNum w:abstractNumId="6" w15:restartNumberingAfterBreak="0">
+  <w:abstractNum w:abstractNumId="7" w15:restartNumberingAfterBreak="0">
     <w:nsid w:val="1E1B2238"/>
     <w:multiLevelType w:val="hybridMultilevel"/>
     <w:tmpl w:val="BC64D9A0"/>
@@ -5398,7 +6426,96 @@
       </w:rPr>
     </w:lvl>
   </w:abstractNum>
-  <w:abstractNum w:abstractNumId="7" w15:restartNumberingAfterBreak="0">
+  <w:abstractNum w:abstractNumId="8" w15:restartNumberingAfterBreak="0">
+    <w:nsid w:val="21625EA7"/>
+    <w:multiLevelType w:val="hybridMultilevel"/>
+    <w:tmpl w:val="D58298AA"/>
+    <w:lvl w:ilvl="0" w:tplc="04090001">
+      <w:start w:val="1"/>
+      <w:numFmt w:val="bullet"/>
+      <w:lvlText w:val=""/>
+      <w:lvlJc w:val="left"/>
+      <w:pPr>
+        <w:ind w:left="1080" w:hanging="360"/>
+      </w:pPr>
+      <w:rPr>
+        <w:rFonts w:ascii="Symbol" w:hAnsi="Symbol" w:hint="default"/>
+      </w:rPr>
+    </w:lvl>
+    <w:lvl w:ilvl="1" w:tplc="04160019" w:tentative="1">
+      <w:start w:val="1"/>
+      <w:numFmt w:val="lowerLetter"/>
+      <w:lvlText w:val="%2."/>
+      <w:lvlJc w:val="left"/>
+      <w:pPr>
+        <w:ind w:left="1800" w:hanging="360"/>
+      </w:pPr>
+    </w:lvl>
+    <w:lvl w:ilvl="2" w:tplc="0416001B" w:tentative="1">
+      <w:start w:val="1"/>
+      <w:numFmt w:val="lowerRoman"/>
+      <w:lvlText w:val="%3."/>
+      <w:lvlJc w:val="right"/>
+      <w:pPr>
+        <w:ind w:left="2520" w:hanging="180"/>
+      </w:pPr>
+    </w:lvl>
+    <w:lvl w:ilvl="3" w:tplc="0416000F" w:tentative="1">
+      <w:start w:val="1"/>
+      <w:numFmt w:val="decimal"/>
+      <w:lvlText w:val="%4."/>
+      <w:lvlJc w:val="left"/>
+      <w:pPr>
+        <w:ind w:left="3240" w:hanging="360"/>
+      </w:pPr>
+    </w:lvl>
+    <w:lvl w:ilvl="4" w:tplc="04160019" w:tentative="1">
+      <w:start w:val="1"/>
+      <w:numFmt w:val="lowerLetter"/>
+      <w:lvlText w:val="%5."/>
+      <w:lvlJc w:val="left"/>
+      <w:pPr>
+        <w:ind w:left="3960" w:hanging="360"/>
+      </w:pPr>
+    </w:lvl>
+    <w:lvl w:ilvl="5" w:tplc="0416001B" w:tentative="1">
+      <w:start w:val="1"/>
+      <w:numFmt w:val="lowerRoman"/>
+      <w:lvlText w:val="%6."/>
+      <w:lvlJc w:val="right"/>
+      <w:pPr>
+        <w:ind w:left="4680" w:hanging="180"/>
+      </w:pPr>
+    </w:lvl>
+    <w:lvl w:ilvl="6" w:tplc="0416000F" w:tentative="1">
+      <w:start w:val="1"/>
+      <w:numFmt w:val="decimal"/>
+      <w:lvlText w:val="%7."/>
+      <w:lvlJc w:val="left"/>
+      <w:pPr>
+        <w:ind w:left="5400" w:hanging="360"/>
+      </w:pPr>
+    </w:lvl>
+    <w:lvl w:ilvl="7" w:tplc="04160019" w:tentative="1">
+      <w:start w:val="1"/>
+      <w:numFmt w:val="lowerLetter"/>
+      <w:lvlText w:val="%8."/>
+      <w:lvlJc w:val="left"/>
+      <w:pPr>
+        <w:ind w:left="6120" w:hanging="360"/>
+      </w:pPr>
+    </w:lvl>
+    <w:lvl w:ilvl="8" w:tplc="0416001B" w:tentative="1">
+      <w:start w:val="1"/>
+      <w:numFmt w:val="lowerRoman"/>
+      <w:lvlText w:val="%9."/>
+      <w:lvlJc w:val="right"/>
+      <w:pPr>
+        <w:ind w:left="6840" w:hanging="180"/>
+      </w:pPr>
+    </w:lvl>
+  </w:abstractNum>
+  <w:abstractNum w:abstractNumId="9" w15:restartNumberingAfterBreak="0">
     <w:nsid w:val="22901F8A"/>
     <w:multiLevelType w:val="hybridMultilevel"/>
     <w:tmpl w:val="73F8648E"/>
@@ -5484,7 +6601,7 @@
       </w:pPr>
     </w:lvl>
   </w:abstractNum>
-  <w:abstractNum w:abstractNumId="8" w15:restartNumberingAfterBreak="0">
+  <w:abstractNum w:abstractNumId="10" w15:restartNumberingAfterBreak="0">
     <w:nsid w:val="257953B9"/>
     <w:multiLevelType w:val="multilevel"/>
     <w:tmpl w:val="5B1486CA"/>
@@ -5633,7 +6750,120 @@
       </w:rPr>
     </w:lvl>
   </w:abstractNum>
-  <w:abstractNum w:abstractNumId="9" w15:restartNumberingAfterBreak="0">
+  <w:abstractNum w:abstractNumId="11" w15:restartNumberingAfterBreak="0">
+    <w:nsid w:val="282A7ED1"/>
+    <w:multiLevelType w:val="hybridMultilevel"/>
+    <w:tmpl w:val="B9EC3598"/>
+    <w:lvl w:ilvl="0" w:tplc="04090001">
+      <w:start w:val="1"/>
+      <w:numFmt w:val="bullet"/>
+      <w:lvlText w:val=""/>
+      <w:lvlJc w:val="left"/>
+      <w:pPr>
+        <w:ind w:left="720" w:hanging="360"/>
+      </w:pPr>
+      <w:rPr>
+        <w:rFonts w:ascii="Symbol" w:hAnsi="Symbol" w:hint="default"/>
+      </w:rPr>
+    </w:lvl>
+    <w:lvl w:ilvl="1" w:tplc="04090003" w:tentative="1">
+      <w:start w:val="1"/>
+      <w:numFmt w:val="bullet"/>
+      <w:lvlText w:val="o"/>
+      <w:lvlJc w:val="left"/>
+      <w:pPr>
+        <w:ind w:left="1440" w:hanging="360"/>
+      </w:pPr>
+      <w:rPr>
+        <w:rFonts w:ascii="Courier New" w:hAnsi="Courier New" w:cs="Courier New" w:hint="default"/>
+      </w:rPr>
+    </w:lvl>
+    <w:lvl w:ilvl="2" w:tplc="04090005" w:tentative="1">
+      <w:start w:val="1"/>
+      <w:numFmt w:val="bullet"/>
+      <w:lvlText w:val=""/>
+      <w:lvlJc w:val="left"/>
+      <w:pPr>
+        <w:ind w:left="2160" w:hanging="360"/>
+      </w:pPr>
+      <w:rPr>
+        <w:rFonts w:ascii="Wingdings" w:hAnsi="Wingdings" w:hint="default"/>
+      </w:rPr>
+    </w:lvl>
+    <w:lvl w:ilvl="3" w:tplc="04090001" w:tentative="1">
+      <w:start w:val="1"/>
+      <w:numFmt w:val="bullet"/>
+      <w:lvlText w:val=""/>
+      <w:lvlJc w:val="left"/>
+      <w:pPr>
+        <w:ind w:left="2880" w:hanging="360"/>
+      </w:pPr>
+      <w:rPr>
+        <w:rFonts w:ascii="Symbol" w:hAnsi="Symbol" w:hint="default"/>
+      </w:rPr>
+    </w:lvl>
+    <w:lvl w:ilvl="4" w:tplc="04090003" w:tentative="1">
+      <w:start w:val="1"/>
+      <w:numFmt w:val="bullet"/>
+      <w:lvlText w:val="o"/>
+      <w:lvlJc w:val="left"/>
+      <w:pPr>
+        <w:ind w:left="3600" w:hanging="360"/>
+      </w:pPr>
+      <w:rPr>
+        <w:rFonts w:ascii="Courier New" w:hAnsi="Courier New" w:cs="Courier New" w:hint="default"/>
+      </w:rPr>
+    </w:lvl>
+    <w:lvl w:ilvl="5" w:tplc="04090005" w:tentative="1">
+      <w:start w:val="1"/>
+      <w:numFmt w:val="bullet"/>
+      <w:lvlText w:val=""/>
+      <w:lvlJc w:val="left"/>
+      <w:pPr>
+        <w:ind w:left="4320" w:hanging="360"/>
+      </w:pPr>
+      <w:rPr>
+        <w:rFonts w:ascii="Wingdings" w:hAnsi="Wingdings" w:hint="default"/>
+      </w:rPr>
+    </w:lvl>
+    <w:lvl w:ilvl="6" w:tplc="04090001" w:tentative="1">
+      <w:start w:val="1"/>
+      <w:numFmt w:val="bullet"/>
+      <w:lvlText w:val=""/>
+      <w:lvlJc w:val="left"/>
+      <w:pPr>
+        <w:ind w:left="5040" w:hanging="360"/>
+      </w:pPr>
+      <w:rPr>
+        <w:rFonts w:ascii="Symbol" w:hAnsi="Symbol" w:hint="default"/>
+      </w:rPr>
+    </w:lvl>
+    <w:lvl w:ilvl="7" w:tplc="04090003" w:tentative="1">
+      <w:start w:val="1"/>
+      <w:numFmt w:val="bullet"/>
+      <w:lvlText w:val="o"/>
+      <w:lvlJc w:val="left"/>
+      <w:pPr>
+        <w:ind w:left="5760" w:hanging="360"/>
+      </w:pPr>
+      <w:rPr>
+        <w:rFonts w:ascii="Courier New" w:hAnsi="Courier New" w:cs="Courier New" w:hint="default"/>
+      </w:rPr>
+    </w:lvl>
+    <w:lvl w:ilvl="8" w:tplc="04090005" w:tentative="1">
+      <w:start w:val="1"/>
+      <w:numFmt w:val="bullet"/>
+      <w:lvlText w:val=""/>
+      <w:lvlJc w:val="left"/>
+      <w:pPr>
+        <w:ind w:left="6480" w:hanging="360"/>
+      </w:pPr>
+      <w:rPr>
+        <w:rFonts w:ascii="Wingdings" w:hAnsi="Wingdings" w:hint="default"/>
+      </w:rPr>
+    </w:lvl>
+  </w:abstractNum>
+  <w:abstractNum w:abstractNumId="12" w15:restartNumberingAfterBreak="0">
     <w:nsid w:val="28D52205"/>
     <w:multiLevelType w:val="hybridMultilevel"/>
     <w:tmpl w:val="9C2492EC"/>
@@ -5719,7 +6949,7 @@
       </w:pPr>
     </w:lvl>
   </w:abstractNum>
-  <w:abstractNum w:abstractNumId="10" w15:restartNumberingAfterBreak="0">
+  <w:abstractNum w:abstractNumId="13" w15:restartNumberingAfterBreak="0">
     <w:nsid w:val="30D17759"/>
     <w:multiLevelType w:val="multilevel"/>
     <w:tmpl w:val="AB14A634"/>
@@ -5868,7 +7098,120 @@
       </w:rPr>
     </w:lvl>
   </w:abstractNum>
-  <w:abstractNum w:abstractNumId="11" w15:restartNumberingAfterBreak="0">
+  <w:abstractNum w:abstractNumId="14" w15:restartNumberingAfterBreak="0">
+    <w:nsid w:val="314A33FC"/>
+    <w:multiLevelType w:val="hybridMultilevel"/>
+    <w:tmpl w:val="34E8F0FA"/>
+    <w:lvl w:ilvl="0" w:tplc="04090001">
+      <w:start w:val="1"/>
+      <w:numFmt w:val="bullet"/>
+      <w:lvlText w:val=""/>
+      <w:lvlJc w:val="left"/>
+      <w:pPr>
+        <w:ind w:left="1080" w:hanging="360"/>
+      </w:pPr>
+      <w:rPr>
+        <w:rFonts w:ascii="Symbol" w:hAnsi="Symbol" w:hint="default"/>
+      </w:rPr>
+    </w:lvl>
+    <w:lvl w:ilvl="1" w:tplc="04090003" w:tentative="1">
+      <w:start w:val="1"/>
+      <w:numFmt w:val="bullet"/>
+      <w:lvlText w:val="o"/>
+      <w:lvlJc w:val="left"/>
+      <w:pPr>
+        <w:ind w:left="1800" w:hanging="360"/>
+      </w:pPr>
+      <w:rPr>
+        <w:rFonts w:ascii="Courier New" w:hAnsi="Courier New" w:cs="Courier New" w:hint="default"/>
+      </w:rPr>
+    </w:lvl>
+    <w:lvl w:ilvl="2" w:tplc="04090005" w:tentative="1">
+      <w:start w:val="1"/>
+      <w:numFmt w:val="bullet"/>
+      <w:lvlText w:val=""/>
+      <w:lvlJc w:val="left"/>
+      <w:pPr>
+        <w:ind w:left="2520" w:hanging="360"/>
+      </w:pPr>
+      <w:rPr>
+        <w:rFonts w:ascii="Wingdings" w:hAnsi="Wingdings" w:hint="default"/>
+      </w:rPr>
+    </w:lvl>
+    <w:lvl w:ilvl="3" w:tplc="04090001" w:tentative="1">
+      <w:start w:val="1"/>
+      <w:numFmt w:val="bullet"/>
+      <w:lvlText w:val=""/>
+      <w:lvlJc w:val="left"/>
+      <w:pPr>
+        <w:ind w:left="3240" w:hanging="360"/>
+      </w:pPr>
+      <w:rPr>
+        <w:rFonts w:ascii="Symbol" w:hAnsi="Symbol" w:hint="default"/>
+      </w:rPr>
+    </w:lvl>
+    <w:lvl w:ilvl="4" w:tplc="04090003" w:tentative="1">
+      <w:start w:val="1"/>
+      <w:numFmt w:val="bullet"/>
+      <w:lvlText w:val="o"/>
+      <w:lvlJc w:val="left"/>
+      <w:pPr>
+        <w:ind w:left="3960" w:hanging="360"/>
+      </w:pPr>
+      <w:rPr>
+        <w:rFonts w:ascii="Courier New" w:hAnsi="Courier New" w:cs="Courier New" w:hint="default"/>
+      </w:rPr>
+    </w:lvl>
+    <w:lvl w:ilvl="5" w:tplc="04090005" w:tentative="1">
+      <w:start w:val="1"/>
+      <w:numFmt w:val="bullet"/>
+      <w:lvlText w:val=""/>
+      <w:lvlJc w:val="left"/>
+      <w:pPr>
+        <w:ind w:left="4680" w:hanging="360"/>
+      </w:pPr>
+      <w:rPr>
+        <w:rFonts w:ascii="Wingdings" w:hAnsi="Wingdings" w:hint="default"/>
+      </w:rPr>
+    </w:lvl>
+    <w:lvl w:ilvl="6" w:tplc="04090001" w:tentative="1">
+      <w:start w:val="1"/>
+      <w:numFmt w:val="bullet"/>
+      <w:lvlText w:val=""/>
+      <w:lvlJc w:val="left"/>
+      <w:pPr>
+        <w:ind w:left="5400" w:hanging="360"/>
+      </w:pPr>
+      <w:rPr>
+        <w:rFonts w:ascii="Symbol" w:hAnsi="Symbol" w:hint="default"/>
+      </w:rPr>
+    </w:lvl>
+    <w:lvl w:ilvl="7" w:tplc="04090003" w:tentative="1">
+      <w:start w:val="1"/>
+      <w:numFmt w:val="bullet"/>
+      <w:lvlText w:val="o"/>
+      <w:lvlJc w:val="left"/>
+      <w:pPr>
+        <w:ind w:left="6120" w:hanging="360"/>
+      </w:pPr>
+      <w:rPr>
+        <w:rFonts w:ascii="Courier New" w:hAnsi="Courier New" w:cs="Courier New" w:hint="default"/>
+      </w:rPr>
+    </w:lvl>
+    <w:lvl w:ilvl="8" w:tplc="04090005" w:tentative="1">
+      <w:start w:val="1"/>
+      <w:numFmt w:val="bullet"/>
+      <w:lvlText w:val=""/>
+      <w:lvlJc w:val="left"/>
+      <w:pPr>
+        <w:ind w:left="6840" w:hanging="360"/>
+      </w:pPr>
+      <w:rPr>
+        <w:rFonts w:ascii="Wingdings" w:hAnsi="Wingdings" w:hint="default"/>
+      </w:rPr>
+    </w:lvl>
+  </w:abstractNum>
+  <w:abstractNum w:abstractNumId="15" w15:restartNumberingAfterBreak="0">
     <w:nsid w:val="34584E63"/>
     <w:multiLevelType w:val="hybridMultilevel"/>
     <w:tmpl w:val="DA64AA84"/>
@@ -5981,7 +7324,7 @@
       </w:rPr>
     </w:lvl>
   </w:abstractNum>
-  <w:abstractNum w:abstractNumId="12" w15:restartNumberingAfterBreak="0">
+  <w:abstractNum w:abstractNumId="16" w15:restartNumberingAfterBreak="0">
     <w:nsid w:val="396F273F"/>
     <w:multiLevelType w:val="hybridMultilevel"/>
     <w:tmpl w:val="A2FAD920"/>
@@ -6094,7 +7437,120 @@
       </w:rPr>
     </w:lvl>
   </w:abstractNum>
-  <w:abstractNum w:abstractNumId="13" w15:restartNumberingAfterBreak="0">
+  <w:abstractNum w:abstractNumId="17" w15:restartNumberingAfterBreak="0">
+    <w:nsid w:val="3A575920"/>
+    <w:multiLevelType w:val="hybridMultilevel"/>
+    <w:tmpl w:val="F760A48A"/>
+    <w:lvl w:ilvl="0" w:tplc="04090001">
+      <w:start w:val="1"/>
+      <w:numFmt w:val="bullet"/>
+      <w:lvlText w:val=""/>
+      <w:lvlJc w:val="left"/>
+      <w:pPr>
+        <w:ind w:left="720" w:hanging="360"/>
+      </w:pPr>
+      <w:rPr>
+        <w:rFonts w:ascii="Symbol" w:hAnsi="Symbol" w:hint="default"/>
+      </w:rPr>
+    </w:lvl>
+    <w:lvl w:ilvl="1" w:tplc="04090003" w:tentative="1">
+      <w:start w:val="1"/>
+      <w:numFmt w:val="bullet"/>
+      <w:lvlText w:val="o"/>
+      <w:lvlJc w:val="left"/>
+      <w:pPr>
+        <w:ind w:left="1440" w:hanging="360"/>
+      </w:pPr>
+      <w:rPr>
+        <w:rFonts w:ascii="Courier New" w:hAnsi="Courier New" w:cs="Courier New" w:hint="default"/>
+      </w:rPr>
+    </w:lvl>
+    <w:lvl w:ilvl="2" w:tplc="04090005" w:tentative="1">
+      <w:start w:val="1"/>
+      <w:numFmt w:val="bullet"/>
+      <w:lvlText w:val=""/>
+      <w:lvlJc w:val="left"/>
+      <w:pPr>
+        <w:ind w:left="2160" w:hanging="360"/>
+      </w:pPr>
+      <w:rPr>
+        <w:rFonts w:ascii="Wingdings" w:hAnsi="Wingdings" w:hint="default"/>
+      </w:rPr>
+    </w:lvl>
+    <w:lvl w:ilvl="3" w:tplc="04090001" w:tentative="1">
+      <w:start w:val="1"/>
+      <w:numFmt w:val="bullet"/>
+      <w:lvlText w:val=""/>
+      <w:lvlJc w:val="left"/>
+      <w:pPr>
+        <w:ind w:left="2880" w:hanging="360"/>
+      </w:pPr>
+      <w:rPr>
+        <w:rFonts w:ascii="Symbol" w:hAnsi="Symbol" w:hint="default"/>
+      </w:rPr>
+    </w:lvl>
+    <w:lvl w:ilvl="4" w:tplc="04090003" w:tentative="1">
+      <w:start w:val="1"/>
+      <w:numFmt w:val="bullet"/>
+      <w:lvlText w:val="o"/>
+      <w:lvlJc w:val="left"/>
+      <w:pPr>
+        <w:ind w:left="3600" w:hanging="360"/>
+      </w:pPr>
+      <w:rPr>
+        <w:rFonts w:ascii="Courier New" w:hAnsi="Courier New" w:cs="Courier New" w:hint="default"/>
+      </w:rPr>
+    </w:lvl>
+    <w:lvl w:ilvl="5" w:tplc="04090005" w:tentative="1">
+      <w:start w:val="1"/>
+      <w:numFmt w:val="bullet"/>
+      <w:lvlText w:val=""/>
+      <w:lvlJc w:val="left"/>
+      <w:pPr>
+        <w:ind w:left="4320" w:hanging="360"/>
+      </w:pPr>
+      <w:rPr>
+        <w:rFonts w:ascii="Wingdings" w:hAnsi="Wingdings" w:hint="default"/>
+      </w:rPr>
+    </w:lvl>
+    <w:lvl w:ilvl="6" w:tplc="04090001" w:tentative="1">
+      <w:start w:val="1"/>
+      <w:numFmt w:val="bullet"/>
+      <w:lvlText w:val=""/>
+      <w:lvlJc w:val="left"/>
+      <w:pPr>
+        <w:ind w:left="5040" w:hanging="360"/>
+      </w:pPr>
+      <w:rPr>
+        <w:rFonts w:ascii="Symbol" w:hAnsi="Symbol" w:hint="default"/>
+      </w:rPr>
+    </w:lvl>
+    <w:lvl w:ilvl="7" w:tplc="04090003" w:tentative="1">
+      <w:start w:val="1"/>
+      <w:numFmt w:val="bullet"/>
+      <w:lvlText w:val="o"/>
+      <w:lvlJc w:val="left"/>
+      <w:pPr>
+        <w:ind w:left="5760" w:hanging="360"/>
+      </w:pPr>
+      <w:rPr>
+        <w:rFonts w:ascii="Courier New" w:hAnsi="Courier New" w:cs="Courier New" w:hint="default"/>
+      </w:rPr>
+    </w:lvl>
+    <w:lvl w:ilvl="8" w:tplc="04090005" w:tentative="1">
+      <w:start w:val="1"/>
+      <w:numFmt w:val="bullet"/>
+      <w:lvlText w:val=""/>
+      <w:lvlJc w:val="left"/>
+      <w:pPr>
+        <w:ind w:left="6480" w:hanging="360"/>
+      </w:pPr>
+      <w:rPr>
+        <w:rFonts w:ascii="Wingdings" w:hAnsi="Wingdings" w:hint="default"/>
+      </w:rPr>
+    </w:lvl>
+  </w:abstractNum>
+  <w:abstractNum w:abstractNumId="18" w15:restartNumberingAfterBreak="0">
     <w:nsid w:val="3CD56DD4"/>
     <w:multiLevelType w:val="hybridMultilevel"/>
     <w:tmpl w:val="56264ADE"/>
@@ -6180,7 +7636,7 @@
       </w:pPr>
     </w:lvl>
   </w:abstractNum>
-  <w:abstractNum w:abstractNumId="14" w15:restartNumberingAfterBreak="0">
+  <w:abstractNum w:abstractNumId="19" w15:restartNumberingAfterBreak="0">
     <w:nsid w:val="3EDE04F8"/>
     <w:multiLevelType w:val="multilevel"/>
     <w:tmpl w:val="94FAA9B0"/>
@@ -6329,7 +7785,7 @@
       </w:rPr>
     </w:lvl>
   </w:abstractNum>
-  <w:abstractNum w:abstractNumId="15" w15:restartNumberingAfterBreak="0">
+  <w:abstractNum w:abstractNumId="20" w15:restartNumberingAfterBreak="0">
     <w:nsid w:val="40CF148E"/>
     <w:multiLevelType w:val="hybridMultilevel"/>
     <w:tmpl w:val="7B26C71E"/>
@@ -6442,7 +7898,233 @@
       </w:rPr>
     </w:lvl>
   </w:abstractNum>
-  <w:abstractNum w:abstractNumId="16" w15:restartNumberingAfterBreak="0">
+  <w:abstractNum w:abstractNumId="21" w15:restartNumberingAfterBreak="0">
+    <w:nsid w:val="42DF17F5"/>
+    <w:multiLevelType w:val="hybridMultilevel"/>
+    <w:tmpl w:val="9188A0C6"/>
+    <w:lvl w:ilvl="0" w:tplc="04090001">
+      <w:start w:val="1"/>
+      <w:numFmt w:val="bullet"/>
+      <w:lvlText w:val=""/>
+      <w:lvlJc w:val="left"/>
+      <w:pPr>
+        <w:ind w:left="1080" w:hanging="360"/>
+      </w:pPr>
+      <w:rPr>
+        <w:rFonts w:ascii="Symbol" w:hAnsi="Symbol" w:hint="default"/>
+      </w:rPr>
+    </w:lvl>
+    <w:lvl w:ilvl="1" w:tplc="04090003" w:tentative="1">
+      <w:start w:val="1"/>
+      <w:numFmt w:val="bullet"/>
+      <w:lvlText w:val="o"/>
+      <w:lvlJc w:val="left"/>
+      <w:pPr>
+        <w:ind w:left="1800" w:hanging="360"/>
+      </w:pPr>
+      <w:rPr>
+        <w:rFonts w:ascii="Courier New" w:hAnsi="Courier New" w:cs="Courier New" w:hint="default"/>
+      </w:rPr>
+    </w:lvl>
+    <w:lvl w:ilvl="2" w:tplc="04090005" w:tentative="1">
+      <w:start w:val="1"/>
+      <w:numFmt w:val="bullet"/>
+      <w:lvlText w:val=""/>
+      <w:lvlJc w:val="left"/>
+      <w:pPr>
+        <w:ind w:left="2520" w:hanging="360"/>
+      </w:pPr>
+      <w:rPr>
+        <w:rFonts w:ascii="Wingdings" w:hAnsi="Wingdings" w:hint="default"/>
+      </w:rPr>
+    </w:lvl>
+    <w:lvl w:ilvl="3" w:tplc="04090001" w:tentative="1">
+      <w:start w:val="1"/>
+      <w:numFmt w:val="bullet"/>
+      <w:lvlText w:val=""/>
+      <w:lvlJc w:val="left"/>
+      <w:pPr>
+        <w:ind w:left="3240" w:hanging="360"/>
+      </w:pPr>
+      <w:rPr>
+        <w:rFonts w:ascii="Symbol" w:hAnsi="Symbol" w:hint="default"/>
+      </w:rPr>
+    </w:lvl>
+    <w:lvl w:ilvl="4" w:tplc="04090003" w:tentative="1">
+      <w:start w:val="1"/>
+      <w:numFmt w:val="bullet"/>
+      <w:lvlText w:val="o"/>
+      <w:lvlJc w:val="left"/>
+      <w:pPr>
+        <w:ind w:left="3960" w:hanging="360"/>
+      </w:pPr>
+      <w:rPr>
+        <w:rFonts w:ascii="Courier New" w:hAnsi="Courier New" w:cs="Courier New" w:hint="default"/>
+      </w:rPr>
+    </w:lvl>
+    <w:lvl w:ilvl="5" w:tplc="04090005" w:tentative="1">
+      <w:start w:val="1"/>
+      <w:numFmt w:val="bullet"/>
+      <w:lvlText w:val=""/>
+      <w:lvlJc w:val="left"/>
+      <w:pPr>
+        <w:ind w:left="4680" w:hanging="360"/>
+      </w:pPr>
+      <w:rPr>
+        <w:rFonts w:ascii="Wingdings" w:hAnsi="Wingdings" w:hint="default"/>
+      </w:rPr>
+    </w:lvl>
+    <w:lvl w:ilvl="6" w:tplc="04090001" w:tentative="1">
+      <w:start w:val="1"/>
+      <w:numFmt w:val="bullet"/>
+      <w:lvlText w:val=""/>
+      <w:lvlJc w:val="left"/>
+      <w:pPr>
+        <w:ind w:left="5400" w:hanging="360"/>
+      </w:pPr>
+      <w:rPr>
+        <w:rFonts w:ascii="Symbol" w:hAnsi="Symbol" w:hint="default"/>
+      </w:rPr>
+    </w:lvl>
+    <w:lvl w:ilvl="7" w:tplc="04090003" w:tentative="1">
+      <w:start w:val="1"/>
+      <w:numFmt w:val="bullet"/>
+      <w:lvlText w:val="o"/>
+      <w:lvlJc w:val="left"/>
+      <w:pPr>
+        <w:ind w:left="6120" w:hanging="360"/>
+      </w:pPr>
+      <w:rPr>
+        <w:rFonts w:ascii="Courier New" w:hAnsi="Courier New" w:cs="Courier New" w:hint="default"/>
+      </w:rPr>
+    </w:lvl>
+    <w:lvl w:ilvl="8" w:tplc="04090005" w:tentative="1">
+      <w:start w:val="1"/>
+      <w:numFmt w:val="bullet"/>
+      <w:lvlText w:val=""/>
+      <w:lvlJc w:val="left"/>
+      <w:pPr>
+        <w:ind w:left="6840" w:hanging="360"/>
+      </w:pPr>
+      <w:rPr>
+        <w:rFonts w:ascii="Wingdings" w:hAnsi="Wingdings" w:hint="default"/>
+      </w:rPr>
+    </w:lvl>
+  </w:abstractNum>
+  <w:abstractNum w:abstractNumId="22" w15:restartNumberingAfterBreak="0">
+    <w:nsid w:val="44ED7464"/>
+    <w:multiLevelType w:val="hybridMultilevel"/>
+    <w:tmpl w:val="C518C020"/>
+    <w:lvl w:ilvl="0" w:tplc="04090001">
+      <w:start w:val="1"/>
+      <w:numFmt w:val="bullet"/>
+      <w:lvlText w:val=""/>
+      <w:lvlJc w:val="left"/>
+      <w:pPr>
+        <w:ind w:left="720" w:hanging="360"/>
+      </w:pPr>
+      <w:rPr>
+        <w:rFonts w:ascii="Symbol" w:hAnsi="Symbol" w:hint="default"/>
+      </w:rPr>
+    </w:lvl>
+    <w:lvl w:ilvl="1" w:tplc="04090003">
+      <w:start w:val="1"/>
+      <w:numFmt w:val="bullet"/>
+      <w:lvlText w:val="o"/>
+      <w:lvlJc w:val="left"/>
+      <w:pPr>
+        <w:ind w:left="1440" w:hanging="360"/>
+      </w:pPr>
+      <w:rPr>
+        <w:rFonts w:ascii="Courier New" w:hAnsi="Courier New" w:cs="Courier New" w:hint="default"/>
+      </w:rPr>
+    </w:lvl>
+    <w:lvl w:ilvl="2" w:tplc="04090005" w:tentative="1">
+      <w:start w:val="1"/>
+      <w:numFmt w:val="bullet"/>
+      <w:lvlText w:val=""/>
+      <w:lvlJc w:val="left"/>
+      <w:pPr>
+        <w:ind w:left="2160" w:hanging="360"/>
+      </w:pPr>
+      <w:rPr>
+        <w:rFonts w:ascii="Wingdings" w:hAnsi="Wingdings" w:hint="default"/>
+      </w:rPr>
+    </w:lvl>
+    <w:lvl w:ilvl="3" w:tplc="04090001" w:tentative="1">
+      <w:start w:val="1"/>
+      <w:numFmt w:val="bullet"/>
+      <w:lvlText w:val=""/>
+      <w:lvlJc w:val="left"/>
+      <w:pPr>
+        <w:ind w:left="2880" w:hanging="360"/>
+      </w:pPr>
+      <w:rPr>
+        <w:rFonts w:ascii="Symbol" w:hAnsi="Symbol" w:hint="default"/>
+      </w:rPr>
+    </w:lvl>
+    <w:lvl w:ilvl="4" w:tplc="04090003" w:tentative="1">
+      <w:start w:val="1"/>
+      <w:numFmt w:val="bullet"/>
+      <w:lvlText w:val="o"/>
+      <w:lvlJc w:val="left"/>
+      <w:pPr>
+        <w:ind w:left="3600" w:hanging="360"/>
+      </w:pPr>
+      <w:rPr>
+        <w:rFonts w:ascii="Courier New" w:hAnsi="Courier New" w:cs="Courier New" w:hint="default"/>
+      </w:rPr>
+    </w:lvl>
+    <w:lvl w:ilvl="5" w:tplc="04090005" w:tentative="1">
+      <w:start w:val="1"/>
+      <w:numFmt w:val="bullet"/>
+      <w:lvlText w:val=""/>
+      <w:lvlJc w:val="left"/>
+      <w:pPr>
+        <w:ind w:left="4320" w:hanging="360"/>
+      </w:pPr>
+      <w:rPr>
+        <w:rFonts w:ascii="Wingdings" w:hAnsi="Wingdings" w:hint="default"/>
+      </w:rPr>
+    </w:lvl>
+    <w:lvl w:ilvl="6" w:tplc="04090001" w:tentative="1">
+      <w:start w:val="1"/>
+      <w:numFmt w:val="bullet"/>
+      <w:lvlText w:val=""/>
+      <w:lvlJc w:val="left"/>
+      <w:pPr>
+        <w:ind w:left="5040" w:hanging="360"/>
+      </w:pPr>
+      <w:rPr>
+        <w:rFonts w:ascii="Symbol" w:hAnsi="Symbol" w:hint="default"/>
+      </w:rPr>
+    </w:lvl>
+    <w:lvl w:ilvl="7" w:tplc="04090003" w:tentative="1">
+      <w:start w:val="1"/>
+      <w:numFmt w:val="bullet"/>
+      <w:lvlText w:val="o"/>
+      <w:lvlJc w:val="left"/>
+      <w:pPr>
+        <w:ind w:left="5760" w:hanging="360"/>
+      </w:pPr>
+      <w:rPr>
+        <w:rFonts w:ascii="Courier New" w:hAnsi="Courier New" w:cs="Courier New" w:hint="default"/>
+      </w:rPr>
+    </w:lvl>
+    <w:lvl w:ilvl="8" w:tplc="04090005" w:tentative="1">
+      <w:start w:val="1"/>
+      <w:numFmt w:val="bullet"/>
+      <w:lvlText w:val=""/>
+      <w:lvlJc w:val="left"/>
+      <w:pPr>
+        <w:ind w:left="6480" w:hanging="360"/>
+      </w:pPr>
+      <w:rPr>
+        <w:rFonts w:ascii="Wingdings" w:hAnsi="Wingdings" w:hint="default"/>
+      </w:rPr>
+    </w:lvl>
+  </w:abstractNum>
+  <w:abstractNum w:abstractNumId="23" w15:restartNumberingAfterBreak="0">
     <w:nsid w:val="47E55BF3"/>
     <w:multiLevelType w:val="hybridMultilevel"/>
     <w:tmpl w:val="3A3A2804"/>
@@ -6555,7 +8237,432 @@
       </w:rPr>
     </w:lvl>
   </w:abstractNum>
-  <w:abstractNum w:abstractNumId="17" w15:restartNumberingAfterBreak="0">
+  <w:abstractNum w:abstractNumId="24" w15:restartNumberingAfterBreak="0">
+    <w:nsid w:val="50A16862"/>
+    <w:multiLevelType w:val="hybridMultilevel"/>
+    <w:tmpl w:val="92123DBA"/>
+    <w:lvl w:ilvl="0" w:tplc="04160015">
+      <w:start w:val="1"/>
+      <w:numFmt w:val="upperLetter"/>
+      <w:lvlText w:val="%1."/>
+      <w:lvlJc w:val="left"/>
+      <w:pPr>
+        <w:ind w:left="720" w:hanging="360"/>
+      </w:pPr>
+    </w:lvl>
+    <w:lvl w:ilvl="1" w:tplc="04090019">
+      <w:start w:val="1"/>
+      <w:numFmt w:val="lowerLetter"/>
+      <w:lvlText w:val="%2."/>
+      <w:lvlJc w:val="left"/>
+      <w:pPr>
+        <w:ind w:left="1440" w:hanging="360"/>
+      </w:pPr>
+    </w:lvl>
+    <w:lvl w:ilvl="2" w:tplc="0409001B" w:tentative="1">
+      <w:start w:val="1"/>
+      <w:numFmt w:val="lowerRoman"/>
+      <w:lvlText w:val="%3."/>
+      <w:lvlJc w:val="right"/>
+      <w:pPr>
+        <w:ind w:left="2160" w:hanging="180"/>
+      </w:pPr>
+    </w:lvl>
+    <w:lvl w:ilvl="3" w:tplc="0409000F" w:tentative="1">
+      <w:start w:val="1"/>
+      <w:numFmt w:val="decimal"/>
+      <w:lvlText w:val="%4."/>
+      <w:lvlJc w:val="left"/>
+      <w:pPr>
+        <w:ind w:left="2880" w:hanging="360"/>
+      </w:pPr>
+    </w:lvl>
+    <w:lvl w:ilvl="4" w:tplc="04090019" w:tentative="1">
+      <w:start w:val="1"/>
+      <w:numFmt w:val="lowerLetter"/>
+      <w:lvlText w:val="%5."/>
+      <w:lvlJc w:val="left"/>
+      <w:pPr>
+        <w:ind w:left="3600" w:hanging="360"/>
+      </w:pPr>
+    </w:lvl>
+    <w:lvl w:ilvl="5" w:tplc="0409001B" w:tentative="1">
+      <w:start w:val="1"/>
+      <w:numFmt w:val="lowerRoman"/>
+      <w:lvlText w:val="%6."/>
+      <w:lvlJc w:val="right"/>
+      <w:pPr>
+        <w:ind w:left="4320" w:hanging="180"/>
+      </w:pPr>
+    </w:lvl>
+    <w:lvl w:ilvl="6" w:tplc="0409000F" w:tentative="1">
+      <w:start w:val="1"/>
+      <w:numFmt w:val="decimal"/>
+      <w:lvlText w:val="%7."/>
+      <w:lvlJc w:val="left"/>
+      <w:pPr>
+        <w:ind w:left="5040" w:hanging="360"/>
+      </w:pPr>
+    </w:lvl>
+    <w:lvl w:ilvl="7" w:tplc="04090019" w:tentative="1">
+      <w:start w:val="1"/>
+      <w:numFmt w:val="lowerLetter"/>
+      <w:lvlText w:val="%8."/>
+      <w:lvlJc w:val="left"/>
+      <w:pPr>
+        <w:ind w:left="5760" w:hanging="360"/>
+      </w:pPr>
+    </w:lvl>
+    <w:lvl w:ilvl="8" w:tplc="0409001B" w:tentative="1">
+      <w:start w:val="1"/>
+      <w:numFmt w:val="lowerRoman"/>
+      <w:lvlText w:val="%9."/>
+      <w:lvlJc w:val="right"/>
+      <w:pPr>
+        <w:ind w:left="6480" w:hanging="180"/>
+      </w:pPr>
+    </w:lvl>
+  </w:abstractNum>
+  <w:abstractNum w:abstractNumId="25" w15:restartNumberingAfterBreak="0">
+    <w:nsid w:val="51334F03"/>
+    <w:multiLevelType w:val="hybridMultilevel"/>
+    <w:tmpl w:val="C032F664"/>
+    <w:lvl w:ilvl="0" w:tplc="04090001">
+      <w:start w:val="1"/>
+      <w:numFmt w:val="bullet"/>
+      <w:lvlText w:val=""/>
+      <w:lvlJc w:val="left"/>
+      <w:pPr>
+        <w:ind w:left="720" w:hanging="360"/>
+      </w:pPr>
+      <w:rPr>
+        <w:rFonts w:ascii="Symbol" w:hAnsi="Symbol" w:hint="default"/>
+      </w:rPr>
+    </w:lvl>
+    <w:lvl w:ilvl="1" w:tplc="04090003" w:tentative="1">
+      <w:start w:val="1"/>
+      <w:numFmt w:val="bullet"/>
+      <w:lvlText w:val="o"/>
+      <w:lvlJc w:val="left"/>
+      <w:pPr>
+        <w:ind w:left="1440" w:hanging="360"/>
+      </w:pPr>
+      <w:rPr>
+        <w:rFonts w:ascii="Courier New" w:hAnsi="Courier New" w:cs="Courier New" w:hint="default"/>
+      </w:rPr>
+    </w:lvl>
+    <w:lvl w:ilvl="2" w:tplc="04090005" w:tentative="1">
+      <w:start w:val="1"/>
+      <w:numFmt w:val="bullet"/>
+      <w:lvlText w:val=""/>
+      <w:lvlJc w:val="left"/>
+      <w:pPr>
+        <w:ind w:left="2160" w:hanging="360"/>
+      </w:pPr>
+      <w:rPr>
+        <w:rFonts w:ascii="Wingdings" w:hAnsi="Wingdings" w:hint="default"/>
+      </w:rPr>
+    </w:lvl>
+    <w:lvl w:ilvl="3" w:tplc="04090001" w:tentative="1">
+      <w:start w:val="1"/>
+      <w:numFmt w:val="bullet"/>
+      <w:lvlText w:val=""/>
+      <w:lvlJc w:val="left"/>
+      <w:pPr>
+        <w:ind w:left="2880" w:hanging="360"/>
+      </w:pPr>
+      <w:rPr>
+        <w:rFonts w:ascii="Symbol" w:hAnsi="Symbol" w:hint="default"/>
+      </w:rPr>
+    </w:lvl>
+    <w:lvl w:ilvl="4" w:tplc="04090003" w:tentative="1">
+      <w:start w:val="1"/>
+      <w:numFmt w:val="bullet"/>
+      <w:lvlText w:val="o"/>
+      <w:lvlJc w:val="left"/>
+      <w:pPr>
+        <w:ind w:left="3600" w:hanging="360"/>
+      </w:pPr>
+      <w:rPr>
+        <w:rFonts w:ascii="Courier New" w:hAnsi="Courier New" w:cs="Courier New" w:hint="default"/>
+      </w:rPr>
+    </w:lvl>
+    <w:lvl w:ilvl="5" w:tplc="04090005" w:tentative="1">
+      <w:start w:val="1"/>
+      <w:numFmt w:val="bullet"/>
+      <w:lvlText w:val=""/>
+      <w:lvlJc w:val="left"/>
+      <w:pPr>
+        <w:ind w:left="4320" w:hanging="360"/>
+      </w:pPr>
+      <w:rPr>
+        <w:rFonts w:ascii="Wingdings" w:hAnsi="Wingdings" w:hint="default"/>
+      </w:rPr>
+    </w:lvl>
+    <w:lvl w:ilvl="6" w:tplc="04090001" w:tentative="1">
+      <w:start w:val="1"/>
+      <w:numFmt w:val="bullet"/>
+      <w:lvlText w:val=""/>
+      <w:lvlJc w:val="left"/>
+      <w:pPr>
+        <w:ind w:left="5040" w:hanging="360"/>
+      </w:pPr>
+      <w:rPr>
+        <w:rFonts w:ascii="Symbol" w:hAnsi="Symbol" w:hint="default"/>
+      </w:rPr>
+    </w:lvl>
+    <w:lvl w:ilvl="7" w:tplc="04090003" w:tentative="1">
+      <w:start w:val="1"/>
+      <w:numFmt w:val="bullet"/>
+      <w:lvlText w:val="o"/>
+      <w:lvlJc w:val="left"/>
+      <w:pPr>
+        <w:ind w:left="5760" w:hanging="360"/>
+      </w:pPr>
+      <w:rPr>
+        <w:rFonts w:ascii="Courier New" w:hAnsi="Courier New" w:cs="Courier New" w:hint="default"/>
+      </w:rPr>
+    </w:lvl>
+    <w:lvl w:ilvl="8" w:tplc="04090005" w:tentative="1">
+      <w:start w:val="1"/>
+      <w:numFmt w:val="bullet"/>
+      <w:lvlText w:val=""/>
+      <w:lvlJc w:val="left"/>
+      <w:pPr>
+        <w:ind w:left="6480" w:hanging="360"/>
+      </w:pPr>
+      <w:rPr>
+        <w:rFonts w:ascii="Wingdings" w:hAnsi="Wingdings" w:hint="default"/>
+      </w:rPr>
+    </w:lvl>
+  </w:abstractNum>
+  <w:abstractNum w:abstractNumId="26" w15:restartNumberingAfterBreak="0">
+    <w:nsid w:val="551A026B"/>
+    <w:multiLevelType w:val="hybridMultilevel"/>
+    <w:tmpl w:val="E3722E90"/>
+    <w:lvl w:ilvl="0" w:tplc="04090001">
+      <w:start w:val="1"/>
+      <w:numFmt w:val="bullet"/>
+      <w:lvlText w:val=""/>
+      <w:lvlJc w:val="left"/>
+      <w:pPr>
+        <w:ind w:left="720" w:hanging="360"/>
+      </w:pPr>
+      <w:rPr>
+        <w:rFonts w:ascii="Symbol" w:hAnsi="Symbol" w:hint="default"/>
+      </w:rPr>
+    </w:lvl>
+    <w:lvl w:ilvl="1" w:tplc="04090003" w:tentative="1">
+      <w:start w:val="1"/>
+      <w:numFmt w:val="bullet"/>
+      <w:lvlText w:val="o"/>
+      <w:lvlJc w:val="left"/>
+      <w:pPr>
+        <w:ind w:left="1440" w:hanging="360"/>
+      </w:pPr>
+      <w:rPr>
+        <w:rFonts w:ascii="Courier New" w:hAnsi="Courier New" w:cs="Courier New" w:hint="default"/>
+      </w:rPr>
+    </w:lvl>
+    <w:lvl w:ilvl="2" w:tplc="04090005" w:tentative="1">
+      <w:start w:val="1"/>
+      <w:numFmt w:val="bullet"/>
+      <w:lvlText w:val=""/>
+      <w:lvlJc w:val="left"/>
+      <w:pPr>
+        <w:ind w:left="2160" w:hanging="360"/>
+      </w:pPr>
+      <w:rPr>
+        <w:rFonts w:ascii="Wingdings" w:hAnsi="Wingdings" w:hint="default"/>
+      </w:rPr>
+    </w:lvl>
+    <w:lvl w:ilvl="3" w:tplc="04090001" w:tentative="1">
+      <w:start w:val="1"/>
+      <w:numFmt w:val="bullet"/>
+      <w:lvlText w:val=""/>
+      <w:lvlJc w:val="left"/>
+      <w:pPr>
+        <w:ind w:left="2880" w:hanging="360"/>
+      </w:pPr>
+      <w:rPr>
+        <w:rFonts w:ascii="Symbol" w:hAnsi="Symbol" w:hint="default"/>
+      </w:rPr>
+    </w:lvl>
+    <w:lvl w:ilvl="4" w:tplc="04090003" w:tentative="1">
+      <w:start w:val="1"/>
+      <w:numFmt w:val="bullet"/>
+      <w:lvlText w:val="o"/>
+      <w:lvlJc w:val="left"/>
+      <w:pPr>
+        <w:ind w:left="3600" w:hanging="360"/>
+      </w:pPr>
+      <w:rPr>
+        <w:rFonts w:ascii="Courier New" w:hAnsi="Courier New" w:cs="Courier New" w:hint="default"/>
+      </w:rPr>
+    </w:lvl>
+    <w:lvl w:ilvl="5" w:tplc="04090005" w:tentative="1">
+      <w:start w:val="1"/>
+      <w:numFmt w:val="bullet"/>
+      <w:lvlText w:val=""/>
+      <w:lvlJc w:val="left"/>
+      <w:pPr>
+        <w:ind w:left="4320" w:hanging="360"/>
+      </w:pPr>
+      <w:rPr>
+        <w:rFonts w:ascii="Wingdings" w:hAnsi="Wingdings" w:hint="default"/>
+      </w:rPr>
+    </w:lvl>
+    <w:lvl w:ilvl="6" w:tplc="04090001" w:tentative="1">
+      <w:start w:val="1"/>
+      <w:numFmt w:val="bullet"/>
+      <w:lvlText w:val=""/>
+      <w:lvlJc w:val="left"/>
+      <w:pPr>
+        <w:ind w:left="5040" w:hanging="360"/>
+      </w:pPr>
+      <w:rPr>
+        <w:rFonts w:ascii="Symbol" w:hAnsi="Symbol" w:hint="default"/>
+      </w:rPr>
+    </w:lvl>
+    <w:lvl w:ilvl="7" w:tplc="04090003" w:tentative="1">
+      <w:start w:val="1"/>
+      <w:numFmt w:val="bullet"/>
+      <w:lvlText w:val="o"/>
+      <w:lvlJc w:val="left"/>
+      <w:pPr>
+        <w:ind w:left="5760" w:hanging="360"/>
+      </w:pPr>
+      <w:rPr>
+        <w:rFonts w:ascii="Courier New" w:hAnsi="Courier New" w:cs="Courier New" w:hint="default"/>
+      </w:rPr>
+    </w:lvl>
+    <w:lvl w:ilvl="8" w:tplc="04090005" w:tentative="1">
+      <w:start w:val="1"/>
+      <w:numFmt w:val="bullet"/>
+      <w:lvlText w:val=""/>
+      <w:lvlJc w:val="left"/>
+      <w:pPr>
+        <w:ind w:left="6480" w:hanging="360"/>
+      </w:pPr>
+      <w:rPr>
+        <w:rFonts w:ascii="Wingdings" w:hAnsi="Wingdings" w:hint="default"/>
+      </w:rPr>
+    </w:lvl>
+  </w:abstractNum>
+  <w:abstractNum w:abstractNumId="27" w15:restartNumberingAfterBreak="0">
+    <w:nsid w:val="56D14B47"/>
+    <w:multiLevelType w:val="hybridMultilevel"/>
+    <w:tmpl w:val="4E6CF496"/>
+    <w:lvl w:ilvl="0" w:tplc="04090001">
+      <w:start w:val="1"/>
+      <w:numFmt w:val="bullet"/>
+      <w:lvlText w:val=""/>
+      <w:lvlJc w:val="left"/>
+      <w:pPr>
+        <w:ind w:left="1080" w:hanging="360"/>
+      </w:pPr>
+      <w:rPr>
+        <w:rFonts w:ascii="Symbol" w:hAnsi="Symbol" w:hint="default"/>
+      </w:rPr>
+    </w:lvl>
+    <w:lvl w:ilvl="1" w:tplc="04090003" w:tentative="1">
+      <w:start w:val="1"/>
+      <w:numFmt w:val="bullet"/>
+      <w:lvlText w:val="o"/>
+      <w:lvlJc w:val="left"/>
+      <w:pPr>
+        <w:ind w:left="1800" w:hanging="360"/>
+      </w:pPr>
+      <w:rPr>
+        <w:rFonts w:ascii="Courier New" w:hAnsi="Courier New" w:cs="Courier New" w:hint="default"/>
+      </w:rPr>
+    </w:lvl>
+    <w:lvl w:ilvl="2" w:tplc="04090005" w:tentative="1">
+      <w:start w:val="1"/>
+      <w:numFmt w:val="bullet"/>
+      <w:lvlText w:val=""/>
+      <w:lvlJc w:val="left"/>
+      <w:pPr>
+        <w:ind w:left="2520" w:hanging="360"/>
+      </w:pPr>
+      <w:rPr>
+        <w:rFonts w:ascii="Wingdings" w:hAnsi="Wingdings" w:hint="default"/>
+      </w:rPr>
+    </w:lvl>
+    <w:lvl w:ilvl="3" w:tplc="04090001" w:tentative="1">
+      <w:start w:val="1"/>
+      <w:numFmt w:val="bullet"/>
+      <w:lvlText w:val=""/>
+      <w:lvlJc w:val="left"/>
+      <w:pPr>
+        <w:ind w:left="3240" w:hanging="360"/>
+      </w:pPr>
+      <w:rPr>
+        <w:rFonts w:ascii="Symbol" w:hAnsi="Symbol" w:hint="default"/>
+      </w:rPr>
+    </w:lvl>
+    <w:lvl w:ilvl="4" w:tplc="04090003" w:tentative="1">
+      <w:start w:val="1"/>
+      <w:numFmt w:val="bullet"/>
+      <w:lvlText w:val="o"/>
+      <w:lvlJc w:val="left"/>
+      <w:pPr>
+        <w:ind w:left="3960" w:hanging="360"/>
+      </w:pPr>
+      <w:rPr>
+        <w:rFonts w:ascii="Courier New" w:hAnsi="Courier New" w:cs="Courier New" w:hint="default"/>
+      </w:rPr>
+    </w:lvl>
+    <w:lvl w:ilvl="5" w:tplc="04090005" w:tentative="1">
+      <w:start w:val="1"/>
+      <w:numFmt w:val="bullet"/>
+      <w:lvlText w:val=""/>
+      <w:lvlJc w:val="left"/>
+      <w:pPr>
+        <w:ind w:left="4680" w:hanging="360"/>
+      </w:pPr>
+      <w:rPr>
+        <w:rFonts w:ascii="Wingdings" w:hAnsi="Wingdings" w:hint="default"/>
+      </w:rPr>
+    </w:lvl>
+    <w:lvl w:ilvl="6" w:tplc="04090001" w:tentative="1">
+      <w:start w:val="1"/>
+      <w:numFmt w:val="bullet"/>
+      <w:lvlText w:val=""/>
+      <w:lvlJc w:val="left"/>
+      <w:pPr>
+        <w:ind w:left="5400" w:hanging="360"/>
+      </w:pPr>
+      <w:rPr>
+        <w:rFonts w:ascii="Symbol" w:hAnsi="Symbol" w:hint="default"/>
+      </w:rPr>
+    </w:lvl>
+    <w:lvl w:ilvl="7" w:tplc="04090003" w:tentative="1">
+      <w:start w:val="1"/>
+      <w:numFmt w:val="bullet"/>
+      <w:lvlText w:val="o"/>
+      <w:lvlJc w:val="left"/>
+      <w:pPr>
+        <w:ind w:left="6120" w:hanging="360"/>
+      </w:pPr>
+      <w:rPr>
+        <w:rFonts w:ascii="Courier New" w:hAnsi="Courier New" w:cs="Courier New" w:hint="default"/>
+      </w:rPr>
+    </w:lvl>
+    <w:lvl w:ilvl="8" w:tplc="04090005" w:tentative="1">
+      <w:start w:val="1"/>
+      <w:numFmt w:val="bullet"/>
+      <w:lvlText w:val=""/>
+      <w:lvlJc w:val="left"/>
+      <w:pPr>
+        <w:ind w:left="6840" w:hanging="360"/>
+      </w:pPr>
+      <w:rPr>
+        <w:rFonts w:ascii="Wingdings" w:hAnsi="Wingdings" w:hint="default"/>
+      </w:rPr>
+    </w:lvl>
+  </w:abstractNum>
+  <w:abstractNum w:abstractNumId="28" w15:restartNumberingAfterBreak="0">
     <w:nsid w:val="60585075"/>
     <w:multiLevelType w:val="hybridMultilevel"/>
     <w:tmpl w:val="A762C6C6"/>
@@ -6645,7 +8752,7 @@
       </w:pPr>
     </w:lvl>
   </w:abstractNum>
-  <w:abstractNum w:abstractNumId="18" w15:restartNumberingAfterBreak="0">
+  <w:abstractNum w:abstractNumId="29" w15:restartNumberingAfterBreak="0">
     <w:nsid w:val="62384609"/>
     <w:multiLevelType w:val="hybridMultilevel"/>
     <w:tmpl w:val="22428A38"/>
@@ -6758,7 +8865,7 @@
       </w:rPr>
     </w:lvl>
   </w:abstractNum>
-  <w:abstractNum w:abstractNumId="19" w15:restartNumberingAfterBreak="0">
+  <w:abstractNum w:abstractNumId="30" w15:restartNumberingAfterBreak="0">
     <w:nsid w:val="6B8B12A8"/>
     <w:multiLevelType w:val="hybridMultilevel"/>
     <w:tmpl w:val="9C2492EC"/>
@@ -6844,7 +8951,7 @@
       </w:pPr>
     </w:lvl>
   </w:abstractNum>
-  <w:abstractNum w:abstractNumId="20" w15:restartNumberingAfterBreak="0">
+  <w:abstractNum w:abstractNumId="31" w15:restartNumberingAfterBreak="0">
     <w:nsid w:val="718A0047"/>
     <w:multiLevelType w:val="hybridMultilevel"/>
     <w:tmpl w:val="974E06F8"/>
@@ -6930,7 +9037,7 @@
       </w:pPr>
     </w:lvl>
   </w:abstractNum>
-  <w:abstractNum w:abstractNumId="21" w15:restartNumberingAfterBreak="0">
+  <w:abstractNum w:abstractNumId="32" w15:restartNumberingAfterBreak="0">
     <w:nsid w:val="7677085D"/>
     <w:multiLevelType w:val="hybridMultilevel"/>
     <w:tmpl w:val="1B90EBFC"/>
@@ -7043,7 +9150,7 @@
       </w:rPr>
     </w:lvl>
   </w:abstractNum>
-  <w:abstractNum w:abstractNumId="22" w15:restartNumberingAfterBreak="0">
+  <w:abstractNum w:abstractNumId="33" w15:restartNumberingAfterBreak="0">
     <w:nsid w:val="77875405"/>
     <w:multiLevelType w:val="multilevel"/>
     <w:tmpl w:val="F9E2FEBE"/>
@@ -7192,7 +9299,120 @@
       </w:rPr>
     </w:lvl>
   </w:abstractNum>
-  <w:abstractNum w:abstractNumId="23" w15:restartNumberingAfterBreak="0">
+  <w:abstractNum w:abstractNumId="34" w15:restartNumberingAfterBreak="0">
+    <w:nsid w:val="78633891"/>
+    <w:multiLevelType w:val="hybridMultilevel"/>
+    <w:tmpl w:val="B90E07DE"/>
+    <w:lvl w:ilvl="0" w:tplc="04090001">
+      <w:start w:val="1"/>
+      <w:numFmt w:val="bullet"/>
+      <w:lvlText w:val=""/>
+      <w:lvlJc w:val="left"/>
+      <w:pPr>
+        <w:ind w:left="720" w:hanging="360"/>
+      </w:pPr>
+      <w:rPr>
+        <w:rFonts w:ascii="Symbol" w:hAnsi="Symbol" w:hint="default"/>
+      </w:rPr>
+    </w:lvl>
+    <w:lvl w:ilvl="1" w:tplc="04090003" w:tentative="1">
+      <w:start w:val="1"/>
+      <w:numFmt w:val="bullet"/>
+      <w:lvlText w:val="o"/>
+      <w:lvlJc w:val="left"/>
+      <w:pPr>
+        <w:ind w:left="1440" w:hanging="360"/>
+      </w:pPr>
+      <w:rPr>
+        <w:rFonts w:ascii="Courier New" w:hAnsi="Courier New" w:cs="Courier New" w:hint="default"/>
+      </w:rPr>
+    </w:lvl>
+    <w:lvl w:ilvl="2" w:tplc="04090005" w:tentative="1">
+      <w:start w:val="1"/>
+      <w:numFmt w:val="bullet"/>
+      <w:lvlText w:val=""/>
+      <w:lvlJc w:val="left"/>
+      <w:pPr>
+        <w:ind w:left="2160" w:hanging="360"/>
+      </w:pPr>
+      <w:rPr>
+        <w:rFonts w:ascii="Wingdings" w:hAnsi="Wingdings" w:hint="default"/>
+      </w:rPr>
+    </w:lvl>
+    <w:lvl w:ilvl="3" w:tplc="04090001" w:tentative="1">
+      <w:start w:val="1"/>
+      <w:numFmt w:val="bullet"/>
+      <w:lvlText w:val=""/>
+      <w:lvlJc w:val="left"/>
+      <w:pPr>
+        <w:ind w:left="2880" w:hanging="360"/>
+      </w:pPr>
+      <w:rPr>
+        <w:rFonts w:ascii="Symbol" w:hAnsi="Symbol" w:hint="default"/>
+      </w:rPr>
+    </w:lvl>
+    <w:lvl w:ilvl="4" w:tplc="04090003" w:tentative="1">
+      <w:start w:val="1"/>
+      <w:numFmt w:val="bullet"/>
+      <w:lvlText w:val="o"/>
+      <w:lvlJc w:val="left"/>
+      <w:pPr>
+        <w:ind w:left="3600" w:hanging="360"/>
+      </w:pPr>
+      <w:rPr>
+        <w:rFonts w:ascii="Courier New" w:hAnsi="Courier New" w:cs="Courier New" w:hint="default"/>
+      </w:rPr>
+    </w:lvl>
+    <w:lvl w:ilvl="5" w:tplc="04090005" w:tentative="1">
+      <w:start w:val="1"/>
+      <w:numFmt w:val="bullet"/>
+      <w:lvlText w:val=""/>
+      <w:lvlJc w:val="left"/>
+      <w:pPr>
+        <w:ind w:left="4320" w:hanging="360"/>
+      </w:pPr>
+      <w:rPr>
+        <w:rFonts w:ascii="Wingdings" w:hAnsi="Wingdings" w:hint="default"/>
+      </w:rPr>
+    </w:lvl>
+    <w:lvl w:ilvl="6" w:tplc="04090001" w:tentative="1">
+      <w:start w:val="1"/>
+      <w:numFmt w:val="bullet"/>
+      <w:lvlText w:val=""/>
+      <w:lvlJc w:val="left"/>
+      <w:pPr>
+        <w:ind w:left="5040" w:hanging="360"/>
+      </w:pPr>
+      <w:rPr>
+        <w:rFonts w:ascii="Symbol" w:hAnsi="Symbol" w:hint="default"/>
+      </w:rPr>
+    </w:lvl>
+    <w:lvl w:ilvl="7" w:tplc="04090003" w:tentative="1">
+      <w:start w:val="1"/>
+      <w:numFmt w:val="bullet"/>
+      <w:lvlText w:val="o"/>
+      <w:lvlJc w:val="left"/>
+      <w:pPr>
+        <w:ind w:left="5760" w:hanging="360"/>
+      </w:pPr>
+      <w:rPr>
+        <w:rFonts w:ascii="Courier New" w:hAnsi="Courier New" w:cs="Courier New" w:hint="default"/>
+      </w:rPr>
+    </w:lvl>
+    <w:lvl w:ilvl="8" w:tplc="04090005" w:tentative="1">
+      <w:start w:val="1"/>
+      <w:numFmt w:val="bullet"/>
+      <w:lvlText w:val=""/>
+      <w:lvlJc w:val="left"/>
+      <w:pPr>
+        <w:ind w:left="6480" w:hanging="360"/>
+      </w:pPr>
+      <w:rPr>
+        <w:rFonts w:ascii="Wingdings" w:hAnsi="Wingdings" w:hint="default"/>
+      </w:rPr>
+    </w:lvl>
+  </w:abstractNum>
+  <w:abstractNum w:abstractNumId="35" w15:restartNumberingAfterBreak="0">
     <w:nsid w:val="7A2D605C"/>
     <w:multiLevelType w:val="hybridMultilevel"/>
     <w:tmpl w:val="9C2492EC"/>
@@ -7279,94 +9499,130 @@
     </w:lvl>
   </w:abstractNum>
   <w:num w:numId="1">
-    <w:abstractNumId w:val="17"/>
+    <w:abstractNumId w:val="28"/>
   </w:num>
   <w:num w:numId="2">
-    <w:abstractNumId w:val="9"/>
+    <w:abstractNumId w:val="12"/>
   </w:num>
   <w:num w:numId="3">
-    <w:abstractNumId w:val="23"/>
+    <w:abstractNumId w:val="35"/>
   </w:num>
   <w:num w:numId="4">
-    <w:abstractNumId w:val="19"/>
+    <w:abstractNumId w:val="30"/>
   </w:num>
   <w:num w:numId="5">
     <w:abstractNumId w:val="0"/>
   </w:num>
   <w:num w:numId="6">
-    <w:abstractNumId w:val="20"/>
+    <w:abstractNumId w:val="31"/>
   </w:num>
   <w:num w:numId="7">
-    <w:abstractNumId w:val="17"/>
+    <w:abstractNumId w:val="28"/>
   </w:num>
   <w:num w:numId="8">
-    <w:abstractNumId w:val="21"/>
+    <w:abstractNumId w:val="32"/>
   </w:num>
   <w:num w:numId="9">
-    <w:abstractNumId w:val="17"/>
+    <w:abstractNumId w:val="28"/>
     <w:lvlOverride w:ilvl="0">
       <w:startOverride w:val="9"/>
     </w:lvlOverride>
   </w:num>
   <w:num w:numId="10">
-    <w:abstractNumId w:val="11"/>
+    <w:abstractNumId w:val="15"/>
   </w:num>
   <w:num w:numId="11">
-    <w:abstractNumId w:val="17"/>
+    <w:abstractNumId w:val="28"/>
   </w:num>
   <w:num w:numId="12">
-    <w:abstractNumId w:val="3"/>
+    <w:abstractNumId w:val="4"/>
   </w:num>
   <w:num w:numId="13">
-    <w:abstractNumId w:val="4"/>
+    <w:abstractNumId w:val="5"/>
   </w:num>
   <w:num w:numId="14">
-    <w:abstractNumId w:val="6"/>
+    <w:abstractNumId w:val="7"/>
   </w:num>
   <w:num w:numId="15">
     <w:abstractNumId w:val="1"/>
   </w:num>
   <w:num w:numId="16">
-    <w:abstractNumId w:val="13"/>
+    <w:abstractNumId w:val="18"/>
   </w:num>
   <w:num w:numId="17">
-    <w:abstractNumId w:val="7"/>
+    <w:abstractNumId w:val="9"/>
   </w:num>
   <w:num w:numId="18">
-    <w:abstractNumId w:val="12"/>
+    <w:abstractNumId w:val="16"/>
   </w:num>
   <w:num w:numId="19">
-    <w:abstractNumId w:val="16"/>
+    <w:abstractNumId w:val="23"/>
   </w:num>
   <w:num w:numId="20">
-    <w:abstractNumId w:val="15"/>
+    <w:abstractNumId w:val="20"/>
   </w:num>
   <w:num w:numId="21">
-    <w:abstractNumId w:val="18"/>
+    <w:abstractNumId w:val="29"/>
   </w:num>
   <w:num w:numId="22">
-    <w:abstractNumId w:val="17"/>
+    <w:abstractNumId w:val="28"/>
     <w:lvlOverride w:ilvl="0">
       <w:startOverride w:val="1"/>
     </w:lvlOverride>
   </w:num>
   <w:num w:numId="23">
-    <w:abstractNumId w:val="5"/>
+    <w:abstractNumId w:val="6"/>
   </w:num>
   <w:num w:numId="24">
     <w:abstractNumId w:val="2"/>
   </w:num>
   <w:num w:numId="25">
+    <w:abstractNumId w:val="33"/>
+  </w:num>
+  <w:num w:numId="26">
+    <w:abstractNumId w:val="19"/>
+  </w:num>
+  <w:num w:numId="27">
+    <w:abstractNumId w:val="10"/>
+  </w:num>
+  <w:num w:numId="28">
+    <w:abstractNumId w:val="13"/>
+  </w:num>
+  <w:num w:numId="29">
+    <w:abstractNumId w:val="34"/>
+  </w:num>
+  <w:num w:numId="30">
+    <w:abstractNumId w:val="17"/>
+  </w:num>
+  <w:num w:numId="31">
+    <w:abstractNumId w:val="8"/>
+  </w:num>
+  <w:num w:numId="32">
+    <w:abstractNumId w:val="11"/>
+  </w:num>
+  <w:num w:numId="33">
+    <w:abstractNumId w:val="25"/>
+  </w:num>
+  <w:num w:numId="34">
     <w:abstractNumId w:val="22"/>
   </w:num>
-  <w:num w:numId="26">
+  <w:num w:numId="35">
+    <w:abstractNumId w:val="26"/>
+  </w:num>
+  <w:num w:numId="36">
+    <w:abstractNumId w:val="24"/>
+  </w:num>
+  <w:num w:numId="37">
     <w:abstractNumId w:val="14"/>
   </w:num>
-  <w:num w:numId="27">
-    <w:abstractNumId w:val="8"/>
+  <w:num w:numId="38">
+    <w:abstractNumId w:val="21"/>
   </w:num>
-  <w:num w:numId="28">
-    <w:abstractNumId w:val="10"/>
+  <w:num w:numId="39">
+    <w:abstractNumId w:val="3"/>
+  </w:num>
+  <w:num w:numId="40">
+    <w:abstractNumId w:val="27"/>
   </w:num>
   <w:numIdMacAtCleanup w:val="4"/>
 </w:numbering>

</xml_diff>

<commit_message>
feat: TP2 100% pronto
</commit_message>
<xml_diff>
--- a/TP2/documentos/samuel_hermany_DR4_TP2.docx
+++ b/TP2/documentos/samuel_hermany_DR4_TP2.docx
@@ -301,7 +301,7 @@
                                           <w:sz w:val="28"/>
                                           <w:szCs w:val="28"/>
                                         </w:rPr>
-                                        <w:t>10/11/2025</w:t>
+                                        <w:t>11/10/2025</w:t>
                                       </w:r>
                                     </w:p>
                                   </w:sdtContent>
@@ -3614,7 +3614,7 @@
                                     <w:sz w:val="28"/>
                                     <w:szCs w:val="28"/>
                                   </w:rPr>
-                                  <w:t>10/11/2025</w:t>
+                                  <w:t>11/10/2025</w:t>
                                 </w:r>
                               </w:p>
                             </w:sdtContent>
@@ -4873,8 +4873,22 @@
     <w:p>
       <w:pPr>
         <w:pStyle w:val="Heading1"/>
-      </w:pPr>
-      <w:r>
+        <w:sectPr>
+          <w:pgSz w:w="11906" w:h="16838"/>
+          <w:pgMar w:top="851" w:right="851" w:bottom="851" w:left="851" w:header="709" w:footer="709" w:gutter="0"/>
+          <w:pgNumType w:start="0"/>
+          <w:cols w:space="708"/>
+          <w:titlePg/>
+          <w:docGrid w:linePitch="360"/>
+        </w:sectPr>
+      </w:pPr>
+    </w:p>
+    <w:p>
+      <w:pPr>
+        <w:pStyle w:val="Heading1"/>
+      </w:pPr>
+      <w:r>
+        <w:lastRenderedPageBreak/>
         <w:t>Porque um agregado só deve ter acesso a outro agregado pelo ID?</w:t>
       </w:r>
     </w:p>
@@ -4910,7 +4924,6 @@
           <w:b/>
           <w:bCs/>
         </w:rPr>
-        <w:lastRenderedPageBreak/>
         <w:t>Baixo acoplamento</w:t>
       </w:r>
       <w:r>
@@ -4963,16 +4976,93 @@
         <w:t>Crie um trecho de código Java de uma entidade que represente um agregado e faça referência a outro agregado dentro do escopo do projeto Pet Friends.</w:t>
       </w:r>
     </w:p>
+    <w:p>
+      <w:r>
+        <w:t xml:space="preserve">Dentro da pasta do TP2 do github tem a pasta </w:t>
+      </w:r>
+      <w:r>
+        <w:t>exercicio06_e_07</w:t>
+      </w:r>
+      <w:r>
+        <w:t xml:space="preserve"> conforme link abaixo</w:t>
+      </w:r>
+      <w:r>
+        <w:t>.</w:t>
+      </w:r>
+    </w:p>
     <w:p/>
     <w:p>
       <w:pPr>
+        <w:pStyle w:val="Imagem"/>
+        <w:jc w:val="left"/>
+      </w:pPr>
+      <w:hyperlink r:id="rId8" w:history="1">
+        <w:r>
+          <w:rPr>
+            <w:rStyle w:val="Hyperlink"/>
+          </w:rPr>
+          <w:t>https://github.com/faculdade-infnet/V-2-DDD_e_Arquitetura-de-Softwares-Escalaveis-com-Java/tree/main/TP2</w:t>
+        </w:r>
+      </w:hyperlink>
+      <w:r>
+        <w:rPr>
+          <w:rStyle w:val="Hyperlink"/>
+        </w:rPr>
+        <w:t>/</w:t>
+      </w:r>
+      <w:r>
+        <w:rPr>
+          <w:rStyle w:val="Hyperlink"/>
+        </w:rPr>
+        <w:t>exercicio06_e_07</w:t>
+      </w:r>
+    </w:p>
+    <w:p>
+      <w:pPr>
         <w:pStyle w:val="Heading1"/>
       </w:pPr>
       <w:r>
         <w:t>Elabore um trecho de código Java que mostre um método de negócio com a previsão de publicação de um evento de domínio dentro do escopo do projeto Pet Friends.</w:t>
+      </w:r>
+    </w:p>
+    <w:p>
+      <w:r>
+        <w:t xml:space="preserve">Dentro da pasta do TP2 do github tem a pasta </w:t>
+      </w:r>
+      <w:r>
+        <w:t>exercicio06_e_07</w:t>
+      </w:r>
+      <w:r>
+        <w:t xml:space="preserve"> conforme link abaixo.</w:t>
       </w:r>
     </w:p>
     <w:p/>
+    <w:p>
+      <w:pPr>
+        <w:pStyle w:val="Imagem"/>
+        <w:jc w:val="left"/>
+      </w:pPr>
+      <w:hyperlink r:id="rId9" w:history="1">
+        <w:r>
+          <w:rPr>
+            <w:rStyle w:val="Hyperlink"/>
+          </w:rPr>
+          <w:t>https://github.com/faculdade-infnet/V-2-DDD_e_Arquitetura-de-Softwares-Escalaveis-com-Java/tree/main/TP2</w:t>
+        </w:r>
+      </w:hyperlink>
+      <w:r>
+        <w:rPr>
+          <w:rStyle w:val="Hyperlink"/>
+        </w:rPr>
+        <w:t>/</w:t>
+      </w:r>
+      <w:r>
+        <w:rPr>
+          <w:rStyle w:val="Hyperlink"/>
+        </w:rPr>
+        <w:t>exercicio06_e_07</w:t>
+      </w:r>
+    </w:p>
     <w:p>
       <w:pPr>
         <w:pStyle w:val="Heading1"/>
@@ -5014,13 +5104,7 @@
         <w:t xml:space="preserve"> principais</w:t>
       </w:r>
       <w:r>
-        <w:t xml:space="preserve"> c</w:t>
-      </w:r>
-      <w:r>
-        <w:t>aracterísticas</w:t>
-      </w:r>
-      <w:r>
-        <w:t xml:space="preserve"> os itens abaixo</w:t>
+        <w:t xml:space="preserve"> características os itens abaixo</w:t>
       </w:r>
       <w:r>
         <w:t>:</w:t>
@@ -5165,25 +5249,159 @@
         <w:pStyle w:val="Heading1"/>
       </w:pPr>
       <w:r>
+        <w:lastRenderedPageBreak/>
         <w:t>Crie um trecho de código Java que mostre uma abstração de um objeto do tipo “evento de domínio”.</w:t>
+      </w:r>
+    </w:p>
+    <w:p>
+      <w:r>
+        <w:t xml:space="preserve">Dentro da pasta do TP2 do github tem a pasta </w:t>
+      </w:r>
+      <w:r>
+        <w:t>exercicio0</w:t>
+      </w:r>
+      <w:r>
+        <w:t>9</w:t>
+      </w:r>
+      <w:r>
+        <w:t>_e_</w:t>
+      </w:r>
+      <w:r>
+        <w:t>1</w:t>
+      </w:r>
+      <w:r>
+        <w:t>0</w:t>
+      </w:r>
+      <w:r>
+        <w:t xml:space="preserve"> conforme link abaixo.</w:t>
       </w:r>
     </w:p>
     <w:p/>
     <w:p>
       <w:pPr>
+        <w:pStyle w:val="Imagem"/>
+        <w:jc w:val="left"/>
+      </w:pPr>
+      <w:hyperlink r:id="rId10" w:history="1">
+        <w:r>
+          <w:rPr>
+            <w:rStyle w:val="Hyperlink"/>
+          </w:rPr>
+          <w:t>https://github.com/faculdade-infnet/V-2-DDD_e_Arquitetura-de-Softwares-Escalaveis-com-Java/tree/main/TP2</w:t>
+        </w:r>
+      </w:hyperlink>
+      <w:r>
+        <w:rPr>
+          <w:rStyle w:val="Hyperlink"/>
+        </w:rPr>
+        <w:t>/</w:t>
+      </w:r>
+      <w:r>
+        <w:rPr>
+          <w:rStyle w:val="Hyperlink"/>
+        </w:rPr>
+        <w:t>exercicio0</w:t>
+      </w:r>
+      <w:r>
+        <w:rPr>
+          <w:rStyle w:val="Hyperlink"/>
+        </w:rPr>
+        <w:t>9</w:t>
+      </w:r>
+      <w:r>
+        <w:rPr>
+          <w:rStyle w:val="Hyperlink"/>
+        </w:rPr>
+        <w:t>_e_</w:t>
+      </w:r>
+      <w:r>
+        <w:rPr>
+          <w:rStyle w:val="Hyperlink"/>
+        </w:rPr>
+        <w:t>10</w:t>
+      </w:r>
+    </w:p>
+    <w:p>
+      <w:pPr>
         <w:pStyle w:val="Heading1"/>
       </w:pPr>
       <w:r>
         <w:t>Crie um trecho de código Java que mostre a implementação de um “evento de domínio” dentro do escopo do projeto Pet Friends.</w:t>
+      </w:r>
+    </w:p>
+    <w:p>
+      <w:r>
+        <w:t xml:space="preserve">Dentro da pasta do TP2 do github tem a pasta </w:t>
+      </w:r>
+      <w:r>
+        <w:t>exercicio0</w:t>
+      </w:r>
+      <w:r>
+        <w:t>9</w:t>
+      </w:r>
+      <w:r>
+        <w:t>_e_</w:t>
+      </w:r>
+      <w:r>
+        <w:t>1</w:t>
+      </w:r>
+      <w:r>
+        <w:t>0</w:t>
+      </w:r>
+      <w:r>
+        <w:t xml:space="preserve"> conforme link abaixo.</w:t>
       </w:r>
     </w:p>
     <w:p/>
     <w:p>
       <w:pPr>
+        <w:pStyle w:val="Imagem"/>
+        <w:jc w:val="left"/>
+      </w:pPr>
+      <w:hyperlink r:id="rId11" w:history="1">
+        <w:r>
+          <w:rPr>
+            <w:rStyle w:val="Hyperlink"/>
+          </w:rPr>
+          <w:t>https://github.com/faculdade-infnet/V-2-DDD_e_Arquitetura-de-Softwares-Escalaveis-com-Java/tree/main/TP2</w:t>
+        </w:r>
+      </w:hyperlink>
+      <w:r>
+        <w:rPr>
+          <w:rStyle w:val="Hyperlink"/>
+        </w:rPr>
+        <w:t>/</w:t>
+      </w:r>
+      <w:r>
+        <w:rPr>
+          <w:rStyle w:val="Hyperlink"/>
+        </w:rPr>
+        <w:t>exercicio0</w:t>
+      </w:r>
+      <w:r>
+        <w:rPr>
+          <w:rStyle w:val="Hyperlink"/>
+        </w:rPr>
+        <w:t>9</w:t>
+      </w:r>
+      <w:r>
+        <w:rPr>
+          <w:rStyle w:val="Hyperlink"/>
+        </w:rPr>
+        <w:t>_e_</w:t>
+      </w:r>
+      <w:r>
+        <w:rPr>
+          <w:rStyle w:val="Hyperlink"/>
+        </w:rPr>
+        <w:t>10</w:t>
+      </w:r>
+    </w:p>
+    <w:p>
+      <w:pPr>
         <w:pStyle w:val="Heading1"/>
       </w:pPr>
       <w:r>
-        <w:lastRenderedPageBreak/>
         <w:t>Qual é a diferença entre filas e tópicos e como estes elementos funcionam em conjunto?</w:t>
       </w:r>
     </w:p>
@@ -5435,10 +5653,7 @@
         <w:ind w:left="360"/>
       </w:pPr>
       <w:r>
-        <w:t>Em resumo</w:t>
-      </w:r>
-      <w:r>
-        <w:t>:</w:t>
+        <w:t>Em resumo:</w:t>
       </w:r>
     </w:p>
     <w:p>
@@ -5486,10 +5701,168 @@
         <w:pStyle w:val="Heading1"/>
       </w:pPr>
       <w:r>
+        <w:lastRenderedPageBreak/>
         <w:t>Dê um exemplo de solução de arquitetura para publicação de eventos de domínio dentro do escopo do projeto Pet Friends (ideal um desenho).</w:t>
+      </w:r>
+    </w:p>
+    <w:p>
+      <w:r>
+        <w:t xml:space="preserve">Dentro da pasta do projeto no github tem um arquivo </w:t>
+      </w:r>
+      <w:r>
+        <w:rPr>
+          <w:b/>
+          <w:bCs/>
+        </w:rPr>
+        <w:t>petfriends-even</w:t>
+      </w:r>
+      <w:r>
+        <w:rPr>
+          <w:b/>
+          <w:bCs/>
+        </w:rPr>
+        <w:t>t.puml</w:t>
+      </w:r>
+      <w:r>
+        <w:t xml:space="preserve">, que contém o </w:t>
+      </w:r>
+      <w:r>
+        <w:rPr>
+          <w:b/>
+          <w:bCs/>
+        </w:rPr>
+        <w:t>Desenho completo</w:t>
+      </w:r>
+      <w:r>
+        <w:t xml:space="preserve">. </w:t>
       </w:r>
     </w:p>
     <w:p/>
+    <w:p>
+      <w:pPr>
+        <w:pStyle w:val="ListParagraph"/>
+        <w:numPr>
+          <w:ilvl w:val="0"/>
+          <w:numId w:val="41"/>
+        </w:numPr>
+        <w:rPr>
+          <w:b/>
+          <w:bCs/>
+        </w:rPr>
+      </w:pPr>
+      <w:r>
+        <w:rPr>
+          <w:b/>
+          <w:bCs/>
+        </w:rPr>
+        <w:t>Desenho simplificado</w:t>
+      </w:r>
+    </w:p>
+    <w:p>
+      <w:pPr>
+        <w:pStyle w:val="Imagem"/>
+      </w:pPr>
+      <w:r>
+        <w:drawing>
+          <wp:inline distT="0" distB="0" distL="0" distR="0" wp14:anchorId="2E9436E2" wp14:editId="5E763CF3">
+            <wp:extent cx="4965107" cy="2127347"/>
+            <wp:effectExtent l="0" t="0" r="6985" b="6350"/>
+            <wp:docPr id="34" name="Picture 34"/>
+            <wp:cNvGraphicFramePr>
+              <a:graphicFrameLocks xmlns:a="http://schemas.openxmlformats.org/drawingml/2006/main" noChangeAspect="1"/>
+            </wp:cNvGraphicFramePr>
+            <a:graphic xmlns:a="http://schemas.openxmlformats.org/drawingml/2006/main">
+              <a:graphicData uri="http://schemas.openxmlformats.org/drawingml/2006/picture">
+                <pic:pic xmlns:pic="http://schemas.openxmlformats.org/drawingml/2006/picture">
+                  <pic:nvPicPr>
+                    <pic:cNvPr id="1" name=""/>
+                    <pic:cNvPicPr/>
+                  </pic:nvPicPr>
+                  <pic:blipFill>
+                    <a:blip r:embed="rId12"/>
+                    <a:stretch>
+                      <a:fillRect/>
+                    </a:stretch>
+                  </pic:blipFill>
+                  <pic:spPr>
+                    <a:xfrm>
+                      <a:off x="0" y="0"/>
+                      <a:ext cx="4982603" cy="2134843"/>
+                    </a:xfrm>
+                    <a:prstGeom prst="rect">
+                      <a:avLst/>
+                    </a:prstGeom>
+                  </pic:spPr>
+                </pic:pic>
+              </a:graphicData>
+            </a:graphic>
+          </wp:inline>
+        </w:drawing>
+      </w:r>
+    </w:p>
+    <w:p>
+      <w:pPr>
+        <w:pStyle w:val="ListParagraph"/>
+        <w:numPr>
+          <w:ilvl w:val="0"/>
+          <w:numId w:val="41"/>
+        </w:numPr>
+        <w:rPr>
+          <w:b/>
+          <w:bCs/>
+        </w:rPr>
+      </w:pPr>
+      <w:r>
+        <w:rPr>
+          <w:b/>
+          <w:bCs/>
+        </w:rPr>
+        <w:t>Desenho Completo</w:t>
+      </w:r>
+    </w:p>
+    <w:p/>
+    <w:p>
+      <w:pPr>
+        <w:pStyle w:val="Imagem"/>
+      </w:pPr>
+      <w:r>
+        <w:drawing>
+          <wp:inline distT="0" distB="0" distL="0" distR="0" wp14:anchorId="53AF6856" wp14:editId="0E4E921F">
+            <wp:extent cx="6479540" cy="3765550"/>
+            <wp:effectExtent l="0" t="0" r="0" b="6350"/>
+            <wp:docPr id="33" name="Picture 33"/>
+            <wp:cNvGraphicFramePr>
+              <a:graphicFrameLocks xmlns:a="http://schemas.openxmlformats.org/drawingml/2006/main" noChangeAspect="1"/>
+            </wp:cNvGraphicFramePr>
+            <a:graphic xmlns:a="http://schemas.openxmlformats.org/drawingml/2006/main">
+              <a:graphicData uri="http://schemas.openxmlformats.org/drawingml/2006/picture">
+                <pic:pic xmlns:pic="http://schemas.openxmlformats.org/drawingml/2006/picture">
+                  <pic:nvPicPr>
+                    <pic:cNvPr id="1" name=""/>
+                    <pic:cNvPicPr/>
+                  </pic:nvPicPr>
+                  <pic:blipFill>
+                    <a:blip r:embed="rId13"/>
+                    <a:stretch>
+                      <a:fillRect/>
+                    </a:stretch>
+                  </pic:blipFill>
+                  <pic:spPr>
+                    <a:xfrm>
+                      <a:off x="0" y="0"/>
+                      <a:ext cx="6479540" cy="3765550"/>
+                    </a:xfrm>
+                    <a:prstGeom prst="rect">
+                      <a:avLst/>
+                    </a:prstGeom>
+                  </pic:spPr>
+                </pic:pic>
+              </a:graphicData>
+            </a:graphic>
+          </wp:inline>
+        </w:drawing>
+      </w:r>
+    </w:p>
     <w:sectPr>
       <w:pgSz w:w="11906" w:h="16838"/>
       <w:pgMar w:top="851" w:right="851" w:bottom="851" w:left="851" w:header="709" w:footer="709" w:gutter="0"/>
@@ -8238,6 +8611,119 @@
     </w:lvl>
   </w:abstractNum>
   <w:abstractNum w:abstractNumId="24" w15:restartNumberingAfterBreak="0">
+    <w:nsid w:val="507720EA"/>
+    <w:multiLevelType w:val="hybridMultilevel"/>
+    <w:tmpl w:val="B5421904"/>
+    <w:lvl w:ilvl="0" w:tplc="04160001">
+      <w:start w:val="1"/>
+      <w:numFmt w:val="bullet"/>
+      <w:lvlText w:val=""/>
+      <w:lvlJc w:val="left"/>
+      <w:pPr>
+        <w:ind w:left="720" w:hanging="360"/>
+      </w:pPr>
+      <w:rPr>
+        <w:rFonts w:ascii="Symbol" w:hAnsi="Symbol" w:hint="default"/>
+      </w:rPr>
+    </w:lvl>
+    <w:lvl w:ilvl="1" w:tplc="04160003" w:tentative="1">
+      <w:start w:val="1"/>
+      <w:numFmt w:val="bullet"/>
+      <w:lvlText w:val="o"/>
+      <w:lvlJc w:val="left"/>
+      <w:pPr>
+        <w:ind w:left="1440" w:hanging="360"/>
+      </w:pPr>
+      <w:rPr>
+        <w:rFonts w:ascii="Courier New" w:hAnsi="Courier New" w:cs="Courier New" w:hint="default"/>
+      </w:rPr>
+    </w:lvl>
+    <w:lvl w:ilvl="2" w:tplc="04160005" w:tentative="1">
+      <w:start w:val="1"/>
+      <w:numFmt w:val="bullet"/>
+      <w:lvlText w:val=""/>
+      <w:lvlJc w:val="left"/>
+      <w:pPr>
+        <w:ind w:left="2160" w:hanging="360"/>
+      </w:pPr>
+      <w:rPr>
+        <w:rFonts w:ascii="Wingdings" w:hAnsi="Wingdings" w:hint="default"/>
+      </w:rPr>
+    </w:lvl>
+    <w:lvl w:ilvl="3" w:tplc="04160001" w:tentative="1">
+      <w:start w:val="1"/>
+      <w:numFmt w:val="bullet"/>
+      <w:lvlText w:val=""/>
+      <w:lvlJc w:val="left"/>
+      <w:pPr>
+        <w:ind w:left="2880" w:hanging="360"/>
+      </w:pPr>
+      <w:rPr>
+        <w:rFonts w:ascii="Symbol" w:hAnsi="Symbol" w:hint="default"/>
+      </w:rPr>
+    </w:lvl>
+    <w:lvl w:ilvl="4" w:tplc="04160003" w:tentative="1">
+      <w:start w:val="1"/>
+      <w:numFmt w:val="bullet"/>
+      <w:lvlText w:val="o"/>
+      <w:lvlJc w:val="left"/>
+      <w:pPr>
+        <w:ind w:left="3600" w:hanging="360"/>
+      </w:pPr>
+      <w:rPr>
+        <w:rFonts w:ascii="Courier New" w:hAnsi="Courier New" w:cs="Courier New" w:hint="default"/>
+      </w:rPr>
+    </w:lvl>
+    <w:lvl w:ilvl="5" w:tplc="04160005" w:tentative="1">
+      <w:start w:val="1"/>
+      <w:numFmt w:val="bullet"/>
+      <w:lvlText w:val=""/>
+      <w:lvlJc w:val="left"/>
+      <w:pPr>
+        <w:ind w:left="4320" w:hanging="360"/>
+      </w:pPr>
+      <w:rPr>
+        <w:rFonts w:ascii="Wingdings" w:hAnsi="Wingdings" w:hint="default"/>
+      </w:rPr>
+    </w:lvl>
+    <w:lvl w:ilvl="6" w:tplc="04160001" w:tentative="1">
+      <w:start w:val="1"/>
+      <w:numFmt w:val="bullet"/>
+      <w:lvlText w:val=""/>
+      <w:lvlJc w:val="left"/>
+      <w:pPr>
+        <w:ind w:left="5040" w:hanging="360"/>
+      </w:pPr>
+      <w:rPr>
+        <w:rFonts w:ascii="Symbol" w:hAnsi="Symbol" w:hint="default"/>
+      </w:rPr>
+    </w:lvl>
+    <w:lvl w:ilvl="7" w:tplc="04160003" w:tentative="1">
+      <w:start w:val="1"/>
+      <w:numFmt w:val="bullet"/>
+      <w:lvlText w:val="o"/>
+      <w:lvlJc w:val="left"/>
+      <w:pPr>
+        <w:ind w:left="5760" w:hanging="360"/>
+      </w:pPr>
+      <w:rPr>
+        <w:rFonts w:ascii="Courier New" w:hAnsi="Courier New" w:cs="Courier New" w:hint="default"/>
+      </w:rPr>
+    </w:lvl>
+    <w:lvl w:ilvl="8" w:tplc="04160005" w:tentative="1">
+      <w:start w:val="1"/>
+      <w:numFmt w:val="bullet"/>
+      <w:lvlText w:val=""/>
+      <w:lvlJc w:val="left"/>
+      <w:pPr>
+        <w:ind w:left="6480" w:hanging="360"/>
+      </w:pPr>
+      <w:rPr>
+        <w:rFonts w:ascii="Wingdings" w:hAnsi="Wingdings" w:hint="default"/>
+      </w:rPr>
+    </w:lvl>
+  </w:abstractNum>
+  <w:abstractNum w:abstractNumId="25" w15:restartNumberingAfterBreak="0">
     <w:nsid w:val="50A16862"/>
     <w:multiLevelType w:val="hybridMultilevel"/>
     <w:tmpl w:val="92123DBA"/>
@@ -8323,7 +8809,7 @@
       </w:pPr>
     </w:lvl>
   </w:abstractNum>
-  <w:abstractNum w:abstractNumId="25" w15:restartNumberingAfterBreak="0">
+  <w:abstractNum w:abstractNumId="26" w15:restartNumberingAfterBreak="0">
     <w:nsid w:val="51334F03"/>
     <w:multiLevelType w:val="hybridMultilevel"/>
     <w:tmpl w:val="C032F664"/>
@@ -8436,7 +8922,7 @@
       </w:rPr>
     </w:lvl>
   </w:abstractNum>
-  <w:abstractNum w:abstractNumId="26" w15:restartNumberingAfterBreak="0">
+  <w:abstractNum w:abstractNumId="27" w15:restartNumberingAfterBreak="0">
     <w:nsid w:val="551A026B"/>
     <w:multiLevelType w:val="hybridMultilevel"/>
     <w:tmpl w:val="E3722E90"/>
@@ -8549,7 +9035,7 @@
       </w:rPr>
     </w:lvl>
   </w:abstractNum>
-  <w:abstractNum w:abstractNumId="27" w15:restartNumberingAfterBreak="0">
+  <w:abstractNum w:abstractNumId="28" w15:restartNumberingAfterBreak="0">
     <w:nsid w:val="56D14B47"/>
     <w:multiLevelType w:val="hybridMultilevel"/>
     <w:tmpl w:val="4E6CF496"/>
@@ -8662,7 +9148,7 @@
       </w:rPr>
     </w:lvl>
   </w:abstractNum>
-  <w:abstractNum w:abstractNumId="28" w15:restartNumberingAfterBreak="0">
+  <w:abstractNum w:abstractNumId="29" w15:restartNumberingAfterBreak="0">
     <w:nsid w:val="60585075"/>
     <w:multiLevelType w:val="hybridMultilevel"/>
     <w:tmpl w:val="A762C6C6"/>
@@ -8752,7 +9238,7 @@
       </w:pPr>
     </w:lvl>
   </w:abstractNum>
-  <w:abstractNum w:abstractNumId="29" w15:restartNumberingAfterBreak="0">
+  <w:abstractNum w:abstractNumId="30" w15:restartNumberingAfterBreak="0">
     <w:nsid w:val="62384609"/>
     <w:multiLevelType w:val="hybridMultilevel"/>
     <w:tmpl w:val="22428A38"/>
@@ -8865,7 +9351,7 @@
       </w:rPr>
     </w:lvl>
   </w:abstractNum>
-  <w:abstractNum w:abstractNumId="30" w15:restartNumberingAfterBreak="0">
+  <w:abstractNum w:abstractNumId="31" w15:restartNumberingAfterBreak="0">
     <w:nsid w:val="6B8B12A8"/>
     <w:multiLevelType w:val="hybridMultilevel"/>
     <w:tmpl w:val="9C2492EC"/>
@@ -8951,7 +9437,7 @@
       </w:pPr>
     </w:lvl>
   </w:abstractNum>
-  <w:abstractNum w:abstractNumId="31" w15:restartNumberingAfterBreak="0">
+  <w:abstractNum w:abstractNumId="32" w15:restartNumberingAfterBreak="0">
     <w:nsid w:val="718A0047"/>
     <w:multiLevelType w:val="hybridMultilevel"/>
     <w:tmpl w:val="974E06F8"/>
@@ -9037,7 +9523,7 @@
       </w:pPr>
     </w:lvl>
   </w:abstractNum>
-  <w:abstractNum w:abstractNumId="32" w15:restartNumberingAfterBreak="0">
+  <w:abstractNum w:abstractNumId="33" w15:restartNumberingAfterBreak="0">
     <w:nsid w:val="7677085D"/>
     <w:multiLevelType w:val="hybridMultilevel"/>
     <w:tmpl w:val="1B90EBFC"/>
@@ -9150,7 +9636,7 @@
       </w:rPr>
     </w:lvl>
   </w:abstractNum>
-  <w:abstractNum w:abstractNumId="33" w15:restartNumberingAfterBreak="0">
+  <w:abstractNum w:abstractNumId="34" w15:restartNumberingAfterBreak="0">
     <w:nsid w:val="77875405"/>
     <w:multiLevelType w:val="multilevel"/>
     <w:tmpl w:val="F9E2FEBE"/>
@@ -9299,7 +9785,7 @@
       </w:rPr>
     </w:lvl>
   </w:abstractNum>
-  <w:abstractNum w:abstractNumId="34" w15:restartNumberingAfterBreak="0">
+  <w:abstractNum w:abstractNumId="35" w15:restartNumberingAfterBreak="0">
     <w:nsid w:val="78633891"/>
     <w:multiLevelType w:val="hybridMultilevel"/>
     <w:tmpl w:val="B90E07DE"/>
@@ -9412,7 +9898,7 @@
       </w:rPr>
     </w:lvl>
   </w:abstractNum>
-  <w:abstractNum w:abstractNumId="35" w15:restartNumberingAfterBreak="0">
+  <w:abstractNum w:abstractNumId="36" w15:restartNumberingAfterBreak="0">
     <w:nsid w:val="7A2D605C"/>
     <w:multiLevelType w:val="hybridMultilevel"/>
     <w:tmpl w:val="9C2492EC"/>
@@ -9499,31 +9985,31 @@
     </w:lvl>
   </w:abstractNum>
   <w:num w:numId="1">
-    <w:abstractNumId w:val="28"/>
+    <w:abstractNumId w:val="29"/>
   </w:num>
   <w:num w:numId="2">
     <w:abstractNumId w:val="12"/>
   </w:num>
   <w:num w:numId="3">
-    <w:abstractNumId w:val="35"/>
+    <w:abstractNumId w:val="36"/>
   </w:num>
   <w:num w:numId="4">
-    <w:abstractNumId w:val="30"/>
+    <w:abstractNumId w:val="31"/>
   </w:num>
   <w:num w:numId="5">
     <w:abstractNumId w:val="0"/>
   </w:num>
   <w:num w:numId="6">
-    <w:abstractNumId w:val="31"/>
+    <w:abstractNumId w:val="32"/>
   </w:num>
   <w:num w:numId="7">
-    <w:abstractNumId w:val="28"/>
+    <w:abstractNumId w:val="29"/>
   </w:num>
   <w:num w:numId="8">
-    <w:abstractNumId w:val="32"/>
+    <w:abstractNumId w:val="33"/>
   </w:num>
   <w:num w:numId="9">
-    <w:abstractNumId w:val="28"/>
+    <w:abstractNumId w:val="29"/>
     <w:lvlOverride w:ilvl="0">
       <w:startOverride w:val="9"/>
     </w:lvlOverride>
@@ -9532,7 +10018,7 @@
     <w:abstractNumId w:val="15"/>
   </w:num>
   <w:num w:numId="11">
-    <w:abstractNumId w:val="28"/>
+    <w:abstractNumId w:val="29"/>
   </w:num>
   <w:num w:numId="12">
     <w:abstractNumId w:val="4"/>
@@ -9562,10 +10048,10 @@
     <w:abstractNumId w:val="20"/>
   </w:num>
   <w:num w:numId="21">
-    <w:abstractNumId w:val="29"/>
+    <w:abstractNumId w:val="30"/>
   </w:num>
   <w:num w:numId="22">
-    <w:abstractNumId w:val="28"/>
+    <w:abstractNumId w:val="29"/>
     <w:lvlOverride w:ilvl="0">
       <w:startOverride w:val="1"/>
     </w:lvlOverride>
@@ -9577,7 +10063,7 @@
     <w:abstractNumId w:val="2"/>
   </w:num>
   <w:num w:numId="25">
-    <w:abstractNumId w:val="33"/>
+    <w:abstractNumId w:val="34"/>
   </w:num>
   <w:num w:numId="26">
     <w:abstractNumId w:val="19"/>
@@ -9589,7 +10075,7 @@
     <w:abstractNumId w:val="13"/>
   </w:num>
   <w:num w:numId="29">
-    <w:abstractNumId w:val="34"/>
+    <w:abstractNumId w:val="35"/>
   </w:num>
   <w:num w:numId="30">
     <w:abstractNumId w:val="17"/>
@@ -9601,16 +10087,16 @@
     <w:abstractNumId w:val="11"/>
   </w:num>
   <w:num w:numId="33">
-    <w:abstractNumId w:val="25"/>
+    <w:abstractNumId w:val="26"/>
   </w:num>
   <w:num w:numId="34">
     <w:abstractNumId w:val="22"/>
   </w:num>
   <w:num w:numId="35">
-    <w:abstractNumId w:val="26"/>
+    <w:abstractNumId w:val="27"/>
   </w:num>
   <w:num w:numId="36">
-    <w:abstractNumId w:val="24"/>
+    <w:abstractNumId w:val="25"/>
   </w:num>
   <w:num w:numId="37">
     <w:abstractNumId w:val="14"/>
@@ -9622,7 +10108,10 @@
     <w:abstractNumId w:val="3"/>
   </w:num>
   <w:num w:numId="40">
-    <w:abstractNumId w:val="27"/>
+    <w:abstractNumId w:val="28"/>
+  </w:num>
+  <w:num w:numId="41">
+    <w:abstractNumId w:val="24"/>
   </w:num>
   <w:numIdMacAtCleanup w:val="4"/>
 </w:numbering>

</xml_diff>